<commit_message>
manuscript of study design
</commit_message>
<xml_diff>
--- a/Virtual Reality Surgical Planning.docx
+++ b/Virtual Reality Surgical Planning.docx
@@ -1868,31 +1868,58 @@
           <w:szCs w:val="28"/>
           <w14:ligatures w14:val="none"/>
         </w:rPr>
-        <w:t xml:space="preserve"> </w:t>
-      </w:r>
-      <w:r>
-        <w:rPr>
-          <w:rFonts w:eastAsia="Times New Roman" w:cstheme="minorHAnsi"/>
-          <w:kern w:val="36"/>
-          <w:sz w:val="28"/>
-          <w:szCs w:val="28"/>
-          <w14:ligatures w14:val="none"/>
-        </w:rPr>
-        <w:t>[Statistics]</w:t>
-      </w:r>
-    </w:p>
-    <w:p>
-      <w:pPr>
-        <w:spacing w:before="400" w:after="120"/>
-        <w:outlineLvl w:val="0"/>
-        <w:rPr>
-          <w:rFonts w:eastAsia="Times New Roman" w:cstheme="minorHAnsi"/>
-          <w:kern w:val="36"/>
-          <w:sz w:val="28"/>
-          <w:szCs w:val="28"/>
-          <w14:ligatures w14:val="none"/>
-        </w:rPr>
-      </w:pPr>
+        <w:t xml:space="preserve">In this work, we </w:t>
+      </w:r>
+      <w:r>
+        <w:rPr>
+          <w:rFonts w:eastAsia="Times New Roman" w:cstheme="minorHAnsi"/>
+          <w:kern w:val="36"/>
+          <w:sz w:val="28"/>
+          <w:szCs w:val="28"/>
+          <w14:ligatures w14:val="none"/>
+        </w:rPr>
+        <w:t>develop</w:t>
+      </w:r>
+      <w:r>
+        <w:rPr>
+          <w:rFonts w:eastAsia="Times New Roman" w:cstheme="minorHAnsi"/>
+          <w:kern w:val="36"/>
+          <w:sz w:val="28"/>
+          <w:szCs w:val="28"/>
+          <w14:ligatures w14:val="none"/>
+        </w:rPr>
+        <w:t xml:space="preserve"> a VR </w:t>
+      </w:r>
+      <w:r>
+        <w:rPr>
+          <w:rFonts w:eastAsia="Times New Roman" w:cstheme="minorHAnsi"/>
+          <w:kern w:val="36"/>
+          <w:sz w:val="28"/>
+          <w:szCs w:val="28"/>
+          <w14:ligatures w14:val="none"/>
+        </w:rPr>
+        <w:t>surgical planning system. This system allows multiple users to examine</w:t>
+      </w:r>
+      <w:r>
+        <w:rPr>
+          <w:rFonts w:eastAsia="Times New Roman" w:cstheme="minorHAnsi"/>
+          <w:kern w:val="36"/>
+          <w:sz w:val="28"/>
+          <w:szCs w:val="28"/>
+          <w14:ligatures w14:val="none"/>
+        </w:rPr>
+        <w:t xml:space="preserve"> the patient organ model reconstructed from computed tomography (CT) dataset</w:t>
+      </w:r>
+      <w:r>
+        <w:rPr>
+          <w:rFonts w:eastAsia="Times New Roman" w:cstheme="minorHAnsi"/>
+          <w:kern w:val="36"/>
+          <w:sz w:val="28"/>
+          <w:szCs w:val="28"/>
+          <w14:ligatures w14:val="none"/>
+        </w:rPr>
+        <w:t xml:space="preserve"> and collaborate on forming a preoperative plan in real </w:t>
+      </w:r>
       <w:r>
         <w:rPr>
           <w:rFonts w:eastAsia="Times New Roman" w:cstheme="minorHAnsi"/>
@@ -1902,7 +1929,137 @@
           <w14:ligatures w14:val="none"/>
         </w:rPr>
         <w:lastRenderedPageBreak/>
-        <w:t xml:space="preserve">In recent years, the integration of virtual reality (VR) technology into medical practice has revolutionized preoperative planning by offering unprecedented 3D visualization and interaction with patient-specific anatomical data. This transformative approach has seen a significant surge in adoption, dramatically increasing the number of VR-related research publications across a wide array of specialties. For instance, a systematic review identified a remarkable rise in VR applications in cardiothoracic (38%), general surgery (21%), neurosurgery (19%), oral and maxillofacial surgery (10%), orthopedic surgery (4%), otorhinolaryngologic surgery (4%), plastic surgery (2%), and urology (2%). VR provides an immersive environment where surgeons can explore complex anatomical structures from multiple angles, enhancing their spatial understanding and decision-making capabilities. Recent advancements in VR hardware and software have significantly improved the fidelity and usability of these systems, making them more accessible and practical for clinical use. Despite the growing body of evidence supporting VR's efficacy in enhancing surgical outcomes—demonstrating its effectiveness in altering surgical plans in 33% to 95% of cases depending on the specialty—the technology remains underutilized in many medical institutions. </w:t>
+        <w:t>time</w:t>
+      </w:r>
+      <w:r>
+        <w:rPr>
+          <w:rFonts w:eastAsia="Times New Roman" w:cstheme="minorHAnsi"/>
+          <w:kern w:val="36"/>
+          <w:sz w:val="28"/>
+          <w:szCs w:val="28"/>
+          <w14:ligatures w14:val="none"/>
+        </w:rPr>
+        <w:t>.</w:t>
+      </w:r>
+      <w:r>
+        <w:rPr>
+          <w:rFonts w:eastAsia="Times New Roman" w:cstheme="minorHAnsi"/>
+          <w:kern w:val="36"/>
+          <w:sz w:val="28"/>
+          <w:szCs w:val="28"/>
+          <w14:ligatures w14:val="none"/>
+        </w:rPr>
+        <w:t xml:space="preserve"> Also we des</w:t>
+      </w:r>
+      <w:r>
+        <w:rPr>
+          <w:rFonts w:eastAsia="Times New Roman" w:cstheme="minorHAnsi"/>
+          <w:kern w:val="36"/>
+          <w:sz w:val="28"/>
+          <w:szCs w:val="28"/>
+          <w14:ligatures w14:val="none"/>
+        </w:rPr>
+        <w:t>c</w:t>
+      </w:r>
+      <w:r>
+        <w:rPr>
+          <w:rFonts w:eastAsia="Times New Roman" w:cstheme="minorHAnsi"/>
+          <w:kern w:val="36"/>
+          <w:sz w:val="28"/>
+          <w:szCs w:val="28"/>
+          <w14:ligatures w14:val="none"/>
+        </w:rPr>
+        <w:t xml:space="preserve">ribe </w:t>
+      </w:r>
+      <w:r>
+        <w:rPr>
+          <w:rFonts w:eastAsia="Times New Roman" w:cstheme="minorHAnsi"/>
+          <w:kern w:val="36"/>
+          <w:sz w:val="28"/>
+          <w:szCs w:val="28"/>
+          <w14:ligatures w14:val="none"/>
+        </w:rPr>
+        <w:t>a</w:t>
+      </w:r>
+      <w:r>
+        <w:rPr>
+          <w:rFonts w:eastAsia="Times New Roman" w:cstheme="minorHAnsi"/>
+          <w:kern w:val="36"/>
+          <w:sz w:val="28"/>
+          <w:szCs w:val="28"/>
+          <w14:ligatures w14:val="none"/>
+        </w:rPr>
+        <w:t xml:space="preserve"> protocol to process patient-specific image datas into 3D models for immersive </w:t>
+      </w:r>
+      <w:r>
+        <w:rPr>
+          <w:rFonts w:eastAsia="Times New Roman" w:cstheme="minorHAnsi"/>
+          <w:kern w:val="36"/>
+          <w:sz w:val="28"/>
+          <w:szCs w:val="28"/>
+          <w14:ligatures w14:val="none"/>
+        </w:rPr>
+        <w:t>interaction</w:t>
+      </w:r>
+      <w:r>
+        <w:rPr>
+          <w:rFonts w:eastAsia="Times New Roman" w:cstheme="minorHAnsi"/>
+          <w:kern w:val="36"/>
+          <w:sz w:val="28"/>
+          <w:szCs w:val="28"/>
+          <w14:ligatures w14:val="none"/>
+        </w:rPr>
+        <w:t xml:space="preserve"> in virtual environment. </w:t>
+      </w:r>
+      <w:r>
+        <w:rPr>
+          <w:rFonts w:eastAsia="Times New Roman" w:cstheme="minorHAnsi"/>
+          <w:kern w:val="36"/>
+          <w:sz w:val="28"/>
+          <w:szCs w:val="28"/>
+          <w14:ligatures w14:val="none"/>
+        </w:rPr>
+        <w:t>To demonstrate the use cases, performance, and efficacy</w:t>
+      </w:r>
+      <w:r>
+        <w:rPr>
+          <w:rFonts w:eastAsia="Times New Roman" w:cstheme="minorHAnsi"/>
+          <w:kern w:val="36"/>
+          <w:sz w:val="28"/>
+          <w:szCs w:val="28"/>
+          <w14:ligatures w14:val="none"/>
+        </w:rPr>
+        <w:t xml:space="preserve">, we have conducted </w:t>
+      </w:r>
+      <w:r>
+        <w:rPr>
+          <w:rFonts w:eastAsia="Times New Roman" w:cstheme="minorHAnsi"/>
+          <w:kern w:val="36"/>
+          <w:sz w:val="28"/>
+          <w:szCs w:val="28"/>
+          <w14:ligatures w14:val="none"/>
+        </w:rPr>
+        <w:t>prospective pilot study</w:t>
+      </w:r>
+      <w:r>
+        <w:rPr>
+          <w:rFonts w:eastAsia="Times New Roman" w:cstheme="minorHAnsi"/>
+          <w:kern w:val="36"/>
+          <w:sz w:val="28"/>
+          <w:szCs w:val="28"/>
+          <w14:ligatures w14:val="none"/>
+        </w:rPr>
+        <w:t xml:space="preserve">  involveing ??? physicians and </w:t>
+      </w:r>
+      <w:r>
+        <w:rPr>
+          <w:rFonts w:eastAsia="Times New Roman" w:cstheme="minorHAnsi"/>
+          <w:kern w:val="36"/>
+          <w:sz w:val="28"/>
+          <w:szCs w:val="28"/>
+          <w14:ligatures w14:val="none"/>
+        </w:rPr>
+        <w:t xml:space="preserve">??? patients with complex cardiothoracic pathology undergoing surgery.  </w:t>
       </w:r>
     </w:p>
     <w:p>
@@ -2032,7 +2189,106 @@
           <w:szCs w:val="28"/>
           <w14:ligatures w14:val="none"/>
         </w:rPr>
-        <w:t xml:space="preserve">Our </w:t>
+        <w:t xml:space="preserve">Our proposed pipeline takes the imaging data from </w:t>
+      </w:r>
+      <w:r>
+        <w:rPr>
+          <w:rFonts w:eastAsia="Times New Roman" w:cstheme="minorHAnsi"/>
+          <w:color w:val="000000"/>
+          <w:kern w:val="36"/>
+          <w:sz w:val="28"/>
+          <w:szCs w:val="28"/>
+          <w14:ligatures w14:val="none"/>
+        </w:rPr>
+        <w:t>CT</w:t>
+      </w:r>
+      <w:r>
+        <w:rPr>
+          <w:rFonts w:eastAsia="Times New Roman" w:cstheme="minorHAnsi"/>
+          <w:color w:val="000000"/>
+          <w:kern w:val="36"/>
+          <w:sz w:val="28"/>
+          <w:szCs w:val="28"/>
+          <w14:ligatures w14:val="none"/>
+        </w:rPr>
+        <w:t xml:space="preserve"> and generates a 3D model for viewing in virtual reality. </w:t>
+      </w:r>
+      <w:r>
+        <w:rPr>
+          <w:rFonts w:eastAsia="Times New Roman" w:cstheme="minorHAnsi"/>
+          <w:color w:val="000000"/>
+          <w:kern w:val="36"/>
+          <w:sz w:val="28"/>
+          <w:szCs w:val="28"/>
+          <w14:ligatures w14:val="none"/>
+        </w:rPr>
+        <w:t>It</w:t>
+      </w:r>
+      <w:r>
+        <w:rPr>
+          <w:rFonts w:eastAsia="Times New Roman" w:cstheme="minorHAnsi"/>
+          <w:color w:val="000000"/>
+          <w:kern w:val="36"/>
+          <w:sz w:val="28"/>
+          <w:szCs w:val="28"/>
+          <w14:ligatures w14:val="none"/>
+        </w:rPr>
+        <w:t xml:space="preserve"> involves processing steps to </w:t>
+      </w:r>
+      <w:r>
+        <w:rPr>
+          <w:rFonts w:eastAsia="Times New Roman" w:cstheme="minorHAnsi"/>
+          <w:color w:val="000000"/>
+          <w:kern w:val="36"/>
+          <w:sz w:val="28"/>
+          <w:szCs w:val="28"/>
+          <w14:ligatures w14:val="none"/>
+        </w:rPr>
+        <w:t>segment</w:t>
+      </w:r>
+      <w:r>
+        <w:rPr>
+          <w:rFonts w:eastAsia="Times New Roman" w:cstheme="minorHAnsi"/>
+          <w:color w:val="000000"/>
+          <w:kern w:val="36"/>
+          <w:sz w:val="28"/>
+          <w:szCs w:val="28"/>
+          <w14:ligatures w14:val="none"/>
+        </w:rPr>
+        <w:t xml:space="preserve"> the content of the images</w:t>
+      </w:r>
+      <w:r>
+        <w:rPr>
+          <w:rFonts w:eastAsia="Times New Roman" w:cstheme="minorHAnsi"/>
+          <w:color w:val="000000"/>
+          <w:kern w:val="36"/>
+          <w:sz w:val="28"/>
+          <w:szCs w:val="28"/>
+          <w14:ligatures w14:val="none"/>
+        </w:rPr>
+        <w:t xml:space="preserve"> and reconstrct </w:t>
+      </w:r>
+      <w:r>
+        <w:rPr>
+          <w:rFonts w:eastAsia="Times New Roman" w:cstheme="minorHAnsi"/>
+          <w:color w:val="000000"/>
+          <w:kern w:val="36"/>
+          <w:sz w:val="28"/>
+          <w:szCs w:val="28"/>
+          <w14:ligatures w14:val="none"/>
+        </w:rPr>
+        <w:t xml:space="preserve">the anatomy for the patient. </w:t>
+      </w:r>
+      <w:r>
+        <w:rPr>
+          <w:rFonts w:eastAsia="Times New Roman" w:cstheme="minorHAnsi"/>
+          <w:color w:val="000000"/>
+          <w:kern w:val="36"/>
+          <w:sz w:val="28"/>
+          <w:szCs w:val="28"/>
+          <w14:ligatures w14:val="none"/>
+        </w:rPr>
+        <w:t xml:space="preserve">The resultant 3D models will be further processed and then imported into our VR surgical planning system supporting immersive visulization and intuitive interaction.   </w:t>
       </w:r>
     </w:p>
     <w:p>
@@ -2375,9 +2631,13 @@
           <w:szCs w:val="28"/>
           <w14:ligatures w14:val="none"/>
         </w:rPr>
-        <w:t xml:space="preserve">Maximal resolution computed tomographic (CT) angiography of the head and neck was performed (Siemens SOMATOM Definition Edge). A slice thickness of 0.6 mm with 0.31 mm increment was applied, and data were reconstructed with 0.4 mm images. CT venography was performed similarly with 20 seconds delay after </w:t>
-      </w:r>
-      <w:r>
+        <w:t>Maximal resolution computed tomographic (CT) angiography of the head and neck was performed (Siemens SOMATOM Definition Edge). A slice thickness of 0.6 mm with 0.31 mm increment was applied, and data were reconstructed with 0.4 mm images. CT venography was performed similarly with 20 seconds delay after the arterial phase. Images were acquired from the recipient during one of the multiple preoperative clinical encounters. Upon arrival of the donor to our institution, our urgent facial VCA image acquisition protocol was activated in collaboration with the radiology department.</w:t>
+      </w:r>
+    </w:p>
+    <w:p>
+      <w:pPr>
+        <w:spacing w:before="400" w:after="120"/>
+        <w:outlineLvl w:val="0"/>
         <w:rPr>
           <w:rFonts w:eastAsia="Times New Roman" w:cstheme="minorHAnsi"/>
           <w:i/>
@@ -2387,14 +2647,8 @@
           <w:szCs w:val="28"/>
           <w14:ligatures w14:val="none"/>
         </w:rPr>
-        <w:lastRenderedPageBreak/>
-        <w:t>the arterial phase. Images were acquired from the recipient during one of the multiple preoperative clinical encounters. Upon arrival of the donor to our institution, our urgent facial VCA image acquisition protocol was activated in collaboration with the radiology department.</w:t>
-      </w:r>
-    </w:p>
-    <w:p>
-      <w:pPr>
-        <w:spacing w:before="400" w:after="120"/>
-        <w:outlineLvl w:val="0"/>
+      </w:pPr>
+      <w:r>
         <w:rPr>
           <w:rFonts w:eastAsia="Times New Roman" w:cstheme="minorHAnsi"/>
           <w:i/>
@@ -2404,7 +2658,8 @@
           <w:szCs w:val="28"/>
           <w14:ligatures w14:val="none"/>
         </w:rPr>
-      </w:pPr>
+        <w:t xml:space="preserve">examinations were done using six scanners (Brilliance iCT 256, Philips Healthcare [Best, Netherlands]; Sensation 64 and SOMATOM Definition AS+, Siemens Healthcare [Forchheim, Germany]; Aquilion one, Toshiba [Tochigi, Japan]; Revolution CT and LightSpeed VCT, GE Medical system, [Milwaukee, WI, USA) with </w:t>
+      </w:r>
       <w:r>
         <w:rPr>
           <w:rFonts w:eastAsia="Times New Roman" w:cstheme="minorHAnsi"/>
@@ -2415,7 +2670,8 @@
           <w:szCs w:val="28"/>
           <w14:ligatures w14:val="none"/>
         </w:rPr>
-        <w:t>examinations were done using six scanners (Brilliance iCT 256, Philips Healthcare [Best, Netherlands]; Sensation 64 and SOMATOM Definition AS+, Siemens Healthcare [Forchheim, Germany]; Aquilion one, Toshiba [Tochigi, Japan]; Revolution CT and LightSpeed VCT, GE Medical system, [Milwaukee, WI, USA) with 100, 120, 130 kV, or automatic mA control without extra noise reduction processes. The slice thickness was 0·7–1·5 mm, and image size was 512×512 pixels. The portal venous scan was obtained at 70–80 s after intravenous administration of contrast medium. The volume of the contrast medium (mL) was determined by multiplying the bodyweight (kg) by 1·5, with an upper limit of 150 mL. All images were reconstructed into 5 mm slices for subsequent interpretation and analysis.</w:t>
+        <w:lastRenderedPageBreak/>
+        <w:t>100, 120, 130 kV, or automatic mA control without extra noise reduction processes. The slice thickness was 0·7–1·5 mm, and image size was 512×512 pixels. The portal venous scan was obtained at 70–80 s after intravenous administration of contrast medium. The volume of the contrast medium (mL) was determined by multiplying the bodyweight (kg) by 1·5, with an upper limit of 150 mL. All images were reconstructed into 5 mm slices for subsequent interpretation and analysis.</w:t>
       </w:r>
     </w:p>
     <w:p>
@@ -2522,7 +2778,6 @@
           <w:szCs w:val="40"/>
           <w14:ligatures w14:val="none"/>
         </w:rPr>
-        <w:lastRenderedPageBreak/>
         <w:t>Model Optimization</w:t>
       </w:r>
     </w:p>
@@ -2620,7 +2875,19 @@
           <w:lang w:eastAsia="zh-TW"/>
           <w14:ligatures w14:val="none"/>
         </w:rPr>
-        <w:t>The STL files were imported into MeshLab and first underwent a series of cleaning operations, including the removal of duplicated vertices, unreferenced vertices, and zero-area faces to enhance the mesh integrity. Then, quadric edge collapse decimation targeting a 50% reduction in face count was applied to reduce the polygon count while preserving essential geometric features</w:t>
+        <w:t xml:space="preserve">The STL files were imported into MeshLab and first underwent a series of cleaning operations, including the removal of duplicated vertices, unreferenced vertices, and zero-area faces to enhance the mesh integrity. Then, quadric edge collapse decimation </w:t>
+      </w:r>
+      <w:r>
+        <w:rPr>
+          <w:rFonts w:eastAsia="Times New Roman" w:cstheme="minorHAnsi"/>
+          <w:kern w:val="36"/>
+          <w:sz w:val="28"/>
+          <w:szCs w:val="28"/>
+          <w:lang w:eastAsia="zh-TW"/>
+          <w14:ligatures w14:val="none"/>
+        </w:rPr>
+        <w:lastRenderedPageBreak/>
+        <w:t>targeting a 50% reduction in face count was applied to reduce the polygon count while preserving essential geometric features</w:t>
       </w:r>
       <w:r>
         <w:rPr>
@@ -2765,17 +3032,7 @@
           <w:sz w:val="28"/>
           <w:szCs w:val="28"/>
         </w:rPr>
-        <w:t xml:space="preserve">The software was deployed on an Omen 16 laptop (HP Inc., Palo Alto, California) featuring an Intel® Core™ i7-12700H CPU at 2.30 GHz, 16 GB of RAM, and an NVIDIA® GeForce™ RTX 3070 graphics card. For an immersive virtual reality experience, we used the Meta Quest Pro and Meta Quest 3 HMDs (Meta, Menlo Park, California), along with their corresponding controllers. The Meta Quest Pro offers a resolution of 1800 x 1920 pixels per eye, a refresh rate of 72/90 Hz, and a field of view of 106 degrees. The Meta Quest 3 enhances these specifications with a resolution of 2064 x 2208 pixels per eye, a refresh rate of up to 120 Hz, and a field of view of 110 degrees. These devices provided stereoscopic visualization and interaction, dynamically adjusting the medical image data according to the user's movements and positional changes. During software operation, the HMD </w:t>
-      </w:r>
-      <w:r>
-        <w:rPr>
-          <w:rFonts w:cstheme="minorHAnsi"/>
-          <w:kern w:val="36"/>
-          <w:sz w:val="28"/>
-          <w:szCs w:val="28"/>
-        </w:rPr>
-        <w:lastRenderedPageBreak/>
-        <w:t>was connected to the computer via the built-in link functionality of the Meta Quest models.</w:t>
+        <w:t>The software was deployed on an Omen 16 laptop (HP Inc., Palo Alto, California) featuring an Intel® Core™ i7-12700H CPU at 2.30 GHz, 16 GB of RAM, and an NVIDIA® GeForce™ RTX 3070 graphics card. For an immersive virtual reality experience, we used the Meta Quest Pro and Meta Quest 3 HMDs (Meta, Menlo Park, California), along with their corresponding controllers. The Meta Quest Pro offers a resolution of 1800 x 1920 pixels per eye, a refresh rate of 72/90 Hz, and a field of view of 106 degrees. The Meta Quest 3 enhances these specifications with a resolution of 2064 x 2208 pixels per eye, a refresh rate of up to 120 Hz, and a field of view of 110 degrees. These devices provided stereoscopic visualization and interaction, dynamically adjusting the medical image data according to the user's movements and positional changes. During software operation, the HMD was connected to the computer via the built-in link functionality of the Meta Quest models.</w:t>
       </w:r>
     </w:p>
     <w:p>
@@ -2829,7 +3086,18 @@
           <w:szCs w:val="28"/>
           <w14:ligatures w14:val="none"/>
         </w:rPr>
-        <w:t>As handheld controllers provide a more intuitive approach for interaction within a 3D virtual reality setting compared to conventional 2D controls, we implemented several interaction functions using the Meta Quest Touch Pro Controllers and Meta Quest 3 Touch Plus Controllers. Additionally, we developed an intuitive Graphical User Interface (GUI) to serve as a menu for segmented regions of the 3D models, anonymized patient profiles, and quick access to certain functions (Fig ???). The core interactions implemented in our system included:</w:t>
+        <w:t xml:space="preserve">As handheld controllers provide a more intuitive approach for interaction within a 3D virtual reality setting compared to conventional 2D controls, we implemented </w:t>
+      </w:r>
+      <w:r>
+        <w:rPr>
+          <w:rFonts w:eastAsia="Times New Roman" w:cstheme="minorHAnsi"/>
+          <w:kern w:val="36"/>
+          <w:sz w:val="28"/>
+          <w:szCs w:val="28"/>
+          <w14:ligatures w14:val="none"/>
+        </w:rPr>
+        <w:lastRenderedPageBreak/>
+        <w:t>several interaction functions using the Meta Quest Touch Pro Controllers and Meta Quest 3 Touch Plus Controllers. Additionally, we developed an intuitive Graphical User Interface (GUI) to serve as a menu for segmented regions of the 3D models, anonymized patient profiles, and quick access to certain functions (Fig ???). The core interactions implemented in our system included:</w:t>
       </w:r>
     </w:p>
     <w:p>
@@ -3146,7 +3414,27 @@
           <w:szCs w:val="28"/>
           <w14:ligatures w14:val="none"/>
         </w:rPr>
-        <w:t>peropeartive planning system</w:t>
+        <w:t>perope</w:t>
+      </w:r>
+      <w:r>
+        <w:rPr>
+          <w:rFonts w:eastAsia="Times New Roman" w:cstheme="minorHAnsi"/>
+          <w:kern w:val="36"/>
+          <w:sz w:val="28"/>
+          <w:szCs w:val="28"/>
+          <w14:ligatures w14:val="none"/>
+        </w:rPr>
+        <w:t>ra</w:t>
+      </w:r>
+      <w:r>
+        <w:rPr>
+          <w:rFonts w:eastAsia="Times New Roman" w:cstheme="minorHAnsi"/>
+          <w:kern w:val="36"/>
+          <w:sz w:val="28"/>
+          <w:szCs w:val="28"/>
+          <w14:ligatures w14:val="none"/>
+        </w:rPr>
+        <w:t>tive planning system</w:t>
       </w:r>
       <w:r>
         <w:rPr>
@@ -3276,18 +3564,7 @@
           <w:szCs w:val="28"/>
           <w14:ligatures w14:val="none"/>
         </w:rPr>
-        <w:t xml:space="preserve"> </w:t>
-      </w:r>
-      <w:r>
-        <w:rPr>
-          <w:rFonts w:eastAsia="Times New Roman" w:cstheme="minorHAnsi"/>
-          <w:kern w:val="36"/>
-          <w:sz w:val="28"/>
-          <w:szCs w:val="28"/>
-          <w14:ligatures w14:val="none"/>
-        </w:rPr>
-        <w:lastRenderedPageBreak/>
-        <w:t>the server multicasts all the updates to other clients</w:t>
+        <w:t xml:space="preserve"> the server multicasts all the updates to other clients</w:t>
       </w:r>
       <w:r>
         <w:rPr>
@@ -3419,7 +3696,7 @@
       <w:pPr>
         <w:pStyle w:val="ListParagraph"/>
         <w:numPr>
-          <w:ilvl w:val="1"/>
+          <w:ilvl w:val="0"/>
           <w:numId w:val="2"/>
         </w:numPr>
         <w:spacing w:before="400" w:after="120"/>
@@ -3438,12 +3715,13 @@
         <w:rPr>
           <w:rFonts w:eastAsia="Times New Roman" w:cstheme="minorHAnsi"/>
           <w:color w:val="000000"/>
-          <w:kern w:val="0"/>
+          <w:kern w:val="36"/>
           <w:sz w:val="40"/>
           <w:szCs w:val="40"/>
           <w14:ligatures w14:val="none"/>
         </w:rPr>
-        <w:t>Study Participants</w:t>
+        <w:lastRenderedPageBreak/>
+        <w:t>Methods</w:t>
       </w:r>
     </w:p>
     <w:p>
@@ -3457,6 +3735,8 @@
         <w:outlineLvl w:val="0"/>
         <w:rPr>
           <w:rFonts w:eastAsia="Times New Roman" w:cstheme="minorHAnsi"/>
+          <w:b/>
+          <w:bCs/>
           <w:kern w:val="36"/>
           <w:sz w:val="40"/>
           <w:szCs w:val="40"/>
@@ -3466,14 +3746,1903 @@
       <w:r>
         <w:rPr>
           <w:rFonts w:eastAsia="Times New Roman" w:cstheme="minorHAnsi"/>
-          <w:kern w:val="36"/>
+          <w:color w:val="000000"/>
+          <w:kern w:val="0"/>
+          <w:sz w:val="40"/>
+          <w:szCs w:val="40"/>
+          <w14:ligatures w14:val="none"/>
+        </w:rPr>
+        <w:t>Study Design</w:t>
+      </w:r>
+    </w:p>
+    <w:p>
+      <w:pPr>
+        <w:spacing w:before="400" w:after="120"/>
+        <w:outlineLvl w:val="0"/>
+        <w:rPr>
+          <w:rFonts w:eastAsia="Times New Roman" w:cstheme="minorHAnsi"/>
+          <w:kern w:val="36"/>
+          <w:sz w:val="28"/>
+          <w:szCs w:val="28"/>
+          <w:lang w:eastAsia="zh-TW"/>
+          <w14:ligatures w14:val="none"/>
+        </w:rPr>
+      </w:pPr>
+      <w:r>
+        <w:rPr>
+          <w:rFonts w:eastAsia="Times New Roman" w:cstheme="minorHAnsi"/>
+          <w:kern w:val="36"/>
+          <w:sz w:val="28"/>
+          <w:szCs w:val="28"/>
+          <w:lang w:eastAsia="zh-TW"/>
+          <w14:ligatures w14:val="none"/>
+        </w:rPr>
+        <w:t>W</w:t>
+      </w:r>
+      <w:r>
+        <w:rPr>
+          <w:rFonts w:eastAsia="Times New Roman" w:cstheme="minorHAnsi"/>
+          <w:kern w:val="36"/>
+          <w:sz w:val="28"/>
+          <w:szCs w:val="28"/>
+          <w:lang w:eastAsia="zh-TW"/>
+          <w14:ligatures w14:val="none"/>
+        </w:rPr>
+        <w:t xml:space="preserve">e </w:t>
+      </w:r>
+      <w:r>
+        <w:rPr>
+          <w:rFonts w:eastAsia="Times New Roman" w:cstheme="minorHAnsi"/>
+          <w:kern w:val="36"/>
+          <w:sz w:val="28"/>
+          <w:szCs w:val="28"/>
+          <w:lang w:eastAsia="zh-TW"/>
+          <w14:ligatures w14:val="none"/>
+        </w:rPr>
+        <w:t>deisgn</w:t>
+      </w:r>
+      <w:r>
+        <w:rPr>
+          <w:rFonts w:eastAsia="Times New Roman" w:cstheme="minorHAnsi"/>
+          <w:kern w:val="36"/>
+          <w:sz w:val="28"/>
+          <w:szCs w:val="28"/>
+          <w:lang w:eastAsia="zh-TW"/>
+          <w14:ligatures w14:val="none"/>
+        </w:rPr>
+        <w:t xml:space="preserve"> a pilot study with </w:t>
+      </w:r>
+      <w:r>
+        <w:rPr>
+          <w:rFonts w:eastAsia="Times New Roman" w:cstheme="minorHAnsi"/>
+          <w:kern w:val="36"/>
+          <w:sz w:val="28"/>
+          <w:szCs w:val="28"/>
+          <w:lang w:eastAsia="zh-TW"/>
+          <w14:ligatures w14:val="none"/>
+        </w:rPr>
+        <w:t>???</w:t>
+      </w:r>
+      <w:r>
+        <w:rPr>
+          <w:rFonts w:eastAsia="Times New Roman" w:cstheme="minorHAnsi"/>
+          <w:kern w:val="36"/>
+          <w:sz w:val="28"/>
+          <w:szCs w:val="28"/>
+          <w:lang w:eastAsia="zh-TW"/>
+          <w14:ligatures w14:val="none"/>
+        </w:rPr>
+        <w:t xml:space="preserve"> participants including </w:t>
+      </w:r>
+      <w:r>
+        <w:rPr>
+          <w:rFonts w:eastAsia="Times New Roman" w:cstheme="minorHAnsi"/>
+          <w:kern w:val="36"/>
+          <w:sz w:val="28"/>
+          <w:szCs w:val="28"/>
+          <w:lang w:val="en-US" w:eastAsia="zh-TW"/>
+          <w14:ligatures w14:val="none"/>
+        </w:rPr>
+        <w:t xml:space="preserve">??? attending surgeons and ??? residents. </w:t>
+      </w:r>
+      <w:r>
+        <w:rPr>
+          <w:rFonts w:eastAsia="Times New Roman" w:cstheme="minorHAnsi"/>
+          <w:kern w:val="36"/>
+          <w:sz w:val="28"/>
+          <w:szCs w:val="28"/>
+          <w:lang w:eastAsia="zh-TW"/>
+          <w14:ligatures w14:val="none"/>
+        </w:rPr>
+        <w:t xml:space="preserve">All patients were included after confirmation of </w:t>
+      </w:r>
+      <w:r>
+        <w:rPr>
+          <w:rFonts w:eastAsia="Times New Roman" w:cstheme="minorHAnsi"/>
+          <w:kern w:val="36"/>
+          <w:sz w:val="28"/>
+          <w:szCs w:val="28"/>
+          <w:lang w:eastAsia="zh-TW"/>
+          <w14:ligatures w14:val="none"/>
+        </w:rPr>
+        <w:t>eligibility</w:t>
+      </w:r>
+      <w:r>
+        <w:rPr>
+          <w:rFonts w:eastAsia="Times New Roman" w:cstheme="minorHAnsi"/>
+          <w:kern w:val="36"/>
+          <w:sz w:val="28"/>
+          <w:szCs w:val="28"/>
+          <w:lang w:eastAsia="zh-TW"/>
+          <w14:ligatures w14:val="none"/>
+        </w:rPr>
+        <w:t xml:space="preserve"> for surgery by the </w:t>
+      </w:r>
+      <w:r>
+        <w:rPr>
+          <w:rFonts w:eastAsia="Times New Roman" w:cstheme="minorHAnsi"/>
+          <w:kern w:val="36"/>
+          <w:sz w:val="28"/>
+          <w:szCs w:val="28"/>
+          <w:lang w:eastAsia="zh-TW"/>
+          <w14:ligatures w14:val="none"/>
+        </w:rPr>
+        <w:t xml:space="preserve">institutional </w:t>
+      </w:r>
+      <w:r>
+        <w:rPr>
+          <w:rFonts w:eastAsia="Times New Roman" w:cstheme="minorHAnsi"/>
+          <w:kern w:val="36"/>
+          <w:sz w:val="28"/>
+          <w:szCs w:val="28"/>
+          <w:lang w:eastAsia="zh-TW"/>
+          <w14:ligatures w14:val="none"/>
+        </w:rPr>
+        <w:t>cardio-</w:t>
+      </w:r>
+      <w:r>
+        <w:rPr>
+          <w:rFonts w:eastAsia="Times New Roman" w:cstheme="minorHAnsi"/>
+          <w:kern w:val="36"/>
+          <w:sz w:val="28"/>
+          <w:szCs w:val="28"/>
+          <w:lang w:eastAsia="zh-TW"/>
+          <w14:ligatures w14:val="none"/>
+        </w:rPr>
+        <w:t>thoracic oncology</w:t>
+      </w:r>
+      <w:r>
+        <w:rPr>
+          <w:rFonts w:eastAsia="Times New Roman" w:cstheme="minorHAnsi"/>
+          <w:kern w:val="36"/>
+          <w:sz w:val="28"/>
+          <w:szCs w:val="28"/>
+          <w:lang w:eastAsia="zh-TW"/>
+          <w14:ligatures w14:val="none"/>
+        </w:rPr>
+        <w:t xml:space="preserve"> </w:t>
+      </w:r>
+      <w:r>
+        <w:rPr>
+          <w:rFonts w:eastAsia="Times New Roman" w:cstheme="minorHAnsi"/>
+          <w:kern w:val="36"/>
+          <w:sz w:val="28"/>
+          <w:szCs w:val="28"/>
+          <w:lang w:eastAsia="zh-TW"/>
+          <w14:ligatures w14:val="none"/>
+        </w:rPr>
+        <w:t>multidisciplinary team</w:t>
+      </w:r>
+      <w:r>
+        <w:rPr>
+          <w:rFonts w:eastAsia="Times New Roman" w:cstheme="minorHAnsi"/>
+          <w:kern w:val="36"/>
+          <w:sz w:val="28"/>
+          <w:szCs w:val="28"/>
+          <w:lang w:eastAsia="zh-TW"/>
+          <w14:ligatures w14:val="none"/>
+        </w:rPr>
+        <w:t xml:space="preserve"> based </w:t>
+      </w:r>
+      <w:r>
+        <w:rPr>
+          <w:rFonts w:eastAsia="Times New Roman" w:cstheme="minorHAnsi"/>
+          <w:kern w:val="36"/>
+          <w:sz w:val="28"/>
+          <w:szCs w:val="28"/>
+          <w:lang w:eastAsia="zh-TW"/>
+          <w14:ligatures w14:val="none"/>
+        </w:rPr>
+        <w:t xml:space="preserve">on </w:t>
+      </w:r>
+      <w:r>
+        <w:rPr>
+          <w:rFonts w:eastAsia="Times New Roman" w:cstheme="minorHAnsi"/>
+          <w:kern w:val="36"/>
+          <w:sz w:val="28"/>
+          <w:szCs w:val="28"/>
+          <w:lang w:eastAsia="zh-TW"/>
+          <w14:ligatures w14:val="none"/>
+        </w:rPr>
+        <w:t>evidence of 2D image studies and/or histopathological</w:t>
+      </w:r>
+      <w:r>
+        <w:rPr>
+          <w:rFonts w:eastAsia="Times New Roman" w:cstheme="minorHAnsi"/>
+          <w:kern w:val="36"/>
+          <w:sz w:val="28"/>
+          <w:szCs w:val="28"/>
+          <w:lang w:eastAsia="zh-TW"/>
+          <w14:ligatures w14:val="none"/>
+        </w:rPr>
+        <w:t xml:space="preserve"> examination</w:t>
+      </w:r>
+      <w:r>
+        <w:rPr>
+          <w:rFonts w:eastAsia="Times New Roman" w:cstheme="minorHAnsi"/>
+          <w:kern w:val="36"/>
+          <w:sz w:val="28"/>
+          <w:szCs w:val="28"/>
+          <w:lang w:eastAsia="zh-TW"/>
+          <w14:ligatures w14:val="none"/>
+        </w:rPr>
+        <w:t xml:space="preserve">. </w:t>
+      </w:r>
+      <w:r>
+        <w:rPr>
+          <w:rFonts w:eastAsia="Times New Roman" w:cstheme="minorHAnsi"/>
+          <w:kern w:val="36"/>
+          <w:sz w:val="28"/>
+          <w:szCs w:val="28"/>
+          <w:lang w:eastAsia="zh-TW"/>
+          <w14:ligatures w14:val="none"/>
+        </w:rPr>
+        <w:t>Subsequently, written informed</w:t>
+      </w:r>
+      <w:r>
+        <w:rPr>
+          <w:rFonts w:eastAsia="Times New Roman" w:cstheme="minorHAnsi"/>
+          <w:kern w:val="36"/>
+          <w:sz w:val="28"/>
+          <w:szCs w:val="28"/>
+          <w:lang w:eastAsia="zh-TW"/>
+          <w14:ligatures w14:val="none"/>
+        </w:rPr>
+        <w:t xml:space="preserve"> </w:t>
+      </w:r>
+      <w:r>
+        <w:rPr>
+          <w:rFonts w:eastAsia="Times New Roman" w:cstheme="minorHAnsi"/>
+          <w:kern w:val="36"/>
+          <w:sz w:val="28"/>
+          <w:szCs w:val="28"/>
+          <w:lang w:eastAsia="zh-TW"/>
+          <w14:ligatures w14:val="none"/>
+        </w:rPr>
+        <w:t xml:space="preserve">consent was obtained from all patients </w:t>
+      </w:r>
+      <w:r>
+        <w:rPr>
+          <w:rFonts w:eastAsia="Times New Roman" w:cstheme="minorHAnsi"/>
+          <w:kern w:val="36"/>
+          <w:sz w:val="28"/>
+          <w:szCs w:val="28"/>
+          <w:lang w:eastAsia="zh-TW"/>
+          <w14:ligatures w14:val="none"/>
+        </w:rPr>
+        <w:t>as they</w:t>
+      </w:r>
+      <w:r>
+        <w:rPr>
+          <w:rFonts w:eastAsia="Times New Roman" w:cstheme="minorHAnsi"/>
+          <w:kern w:val="36"/>
+          <w:sz w:val="28"/>
+          <w:szCs w:val="28"/>
+          <w:lang w:eastAsia="zh-TW"/>
+          <w14:ligatures w14:val="none"/>
+        </w:rPr>
+        <w:t xml:space="preserve"> were included</w:t>
+      </w:r>
+      <w:r>
+        <w:rPr>
+          <w:rFonts w:eastAsia="Times New Roman" w:cstheme="minorHAnsi"/>
+          <w:kern w:val="36"/>
+          <w:sz w:val="28"/>
+          <w:szCs w:val="28"/>
+          <w:lang w:eastAsia="zh-TW"/>
+          <w14:ligatures w14:val="none"/>
+        </w:rPr>
+        <w:t xml:space="preserve"> </w:t>
+      </w:r>
+      <w:r>
+        <w:rPr>
+          <w:rFonts w:eastAsia="Times New Roman" w:cstheme="minorHAnsi"/>
+          <w:kern w:val="36"/>
+          <w:sz w:val="28"/>
+          <w:szCs w:val="28"/>
+          <w:lang w:eastAsia="zh-TW"/>
+          <w14:ligatures w14:val="none"/>
+        </w:rPr>
+        <w:t xml:space="preserve">prospectively for </w:t>
+      </w:r>
+      <w:r>
+        <w:rPr>
+          <w:rFonts w:eastAsia="Times New Roman" w:cstheme="minorHAnsi"/>
+          <w:kern w:val="36"/>
+          <w:sz w:val="28"/>
+          <w:szCs w:val="28"/>
+          <w:lang w:eastAsia="zh-TW"/>
+          <w14:ligatures w14:val="none"/>
+        </w:rPr>
+        <w:t xml:space="preserve">VR collaborative surgical planning with the system desrcibed above, </w:t>
+      </w:r>
+      <w:r>
+        <w:rPr>
+          <w:rFonts w:eastAsia="Times New Roman" w:cstheme="minorHAnsi"/>
+          <w:kern w:val="36"/>
+          <w:sz w:val="28"/>
+          <w:szCs w:val="28"/>
+          <w:lang w:eastAsia="zh-TW"/>
+          <w14:ligatures w14:val="none"/>
+        </w:rPr>
+        <w:t>as a supplement</w:t>
+      </w:r>
+      <w:r>
+        <w:rPr>
+          <w:rFonts w:eastAsia="Times New Roman" w:cstheme="minorHAnsi"/>
+          <w:kern w:val="36"/>
+          <w:sz w:val="28"/>
+          <w:szCs w:val="28"/>
+          <w:lang w:eastAsia="zh-TW"/>
+          <w14:ligatures w14:val="none"/>
+        </w:rPr>
+        <w:t xml:space="preserve"> </w:t>
+      </w:r>
+      <w:r>
+        <w:rPr>
+          <w:rFonts w:eastAsia="Times New Roman" w:cstheme="minorHAnsi"/>
+          <w:kern w:val="36"/>
+          <w:sz w:val="28"/>
+          <w:szCs w:val="28"/>
+          <w:lang w:eastAsia="zh-TW"/>
+          <w14:ligatures w14:val="none"/>
+        </w:rPr>
+        <w:t xml:space="preserve">to conventional </w:t>
+      </w:r>
+      <w:r>
+        <w:rPr>
+          <w:rFonts w:eastAsia="Times New Roman" w:cstheme="minorHAnsi"/>
+          <w:kern w:val="36"/>
+          <w:sz w:val="28"/>
+          <w:szCs w:val="28"/>
+          <w:lang w:eastAsia="zh-TW"/>
+          <w14:ligatures w14:val="none"/>
+        </w:rPr>
+        <w:t>2D image</w:t>
+      </w:r>
+      <w:r>
+        <w:rPr>
+          <w:rFonts w:eastAsia="Times New Roman" w:cstheme="minorHAnsi"/>
+          <w:kern w:val="36"/>
+          <w:sz w:val="28"/>
+          <w:szCs w:val="28"/>
+          <w:lang w:eastAsia="zh-TW"/>
+          <w14:ligatures w14:val="none"/>
+        </w:rPr>
+        <w:t>-guided planning</w:t>
+      </w:r>
+      <w:r>
+        <w:rPr>
+          <w:rFonts w:eastAsia="Times New Roman" w:cstheme="minorHAnsi"/>
+          <w:kern w:val="36"/>
+          <w:sz w:val="28"/>
+          <w:szCs w:val="28"/>
+          <w:lang w:eastAsia="zh-TW"/>
+          <w14:ligatures w14:val="none"/>
+        </w:rPr>
+        <w:t xml:space="preserve">. </w:t>
+      </w:r>
+      <w:r>
+        <w:rPr>
+          <w:rFonts w:eastAsia="Times New Roman" w:cstheme="minorHAnsi"/>
+          <w:kern w:val="36"/>
+          <w:sz w:val="28"/>
+          <w:szCs w:val="28"/>
+          <w:lang w:eastAsia="zh-TW"/>
+          <w14:ligatures w14:val="none"/>
+        </w:rPr>
+        <w:t>After the introduction and familiarization</w:t>
+      </w:r>
+      <w:r>
+        <w:rPr>
+          <w:rFonts w:eastAsia="Times New Roman" w:cstheme="minorHAnsi"/>
+          <w:kern w:val="36"/>
+          <w:sz w:val="28"/>
+          <w:szCs w:val="28"/>
+          <w:lang w:eastAsia="zh-TW"/>
+          <w14:ligatures w14:val="none"/>
+        </w:rPr>
+        <w:t xml:space="preserve"> to the system</w:t>
+      </w:r>
+      <w:r>
+        <w:rPr>
+          <w:rFonts w:eastAsia="Times New Roman" w:cstheme="minorHAnsi"/>
+          <w:kern w:val="36"/>
+          <w:sz w:val="28"/>
+          <w:szCs w:val="28"/>
+          <w:lang w:eastAsia="zh-TW"/>
+          <w14:ligatures w14:val="none"/>
+        </w:rPr>
+        <w:t xml:space="preserve">, </w:t>
+      </w:r>
+      <w:r>
+        <w:rPr>
+          <w:rFonts w:eastAsia="Times New Roman" w:cstheme="minorHAnsi"/>
+          <w:kern w:val="36"/>
+          <w:sz w:val="28"/>
+          <w:szCs w:val="28"/>
+          <w:lang w:eastAsia="zh-TW"/>
+          <w14:ligatures w14:val="none"/>
+        </w:rPr>
+        <w:t xml:space="preserve">all </w:t>
+      </w:r>
+      <w:r>
+        <w:rPr>
+          <w:rFonts w:eastAsia="Times New Roman" w:cstheme="minorHAnsi"/>
+          <w:kern w:val="36"/>
+          <w:sz w:val="28"/>
+          <w:szCs w:val="28"/>
+          <w:lang w:eastAsia="zh-TW"/>
+          <w14:ligatures w14:val="none"/>
+        </w:rPr>
+        <w:t>participa</w:t>
+      </w:r>
+      <w:r>
+        <w:rPr>
+          <w:rFonts w:eastAsia="Times New Roman" w:cstheme="minorHAnsi"/>
+          <w:kern w:val="36"/>
+          <w:sz w:val="28"/>
+          <w:szCs w:val="28"/>
+          <w:lang w:eastAsia="zh-TW"/>
+          <w14:ligatures w14:val="none"/>
+        </w:rPr>
+        <w:t>ting physicians</w:t>
+      </w:r>
+      <w:r>
+        <w:rPr>
+          <w:rFonts w:eastAsia="Times New Roman" w:cstheme="minorHAnsi"/>
+          <w:kern w:val="36"/>
+          <w:sz w:val="28"/>
+          <w:szCs w:val="28"/>
+          <w:lang w:eastAsia="zh-TW"/>
+          <w14:ligatures w14:val="none"/>
+        </w:rPr>
+        <w:t xml:space="preserve"> then evaluated </w:t>
+      </w:r>
+      <w:r>
+        <w:rPr>
+          <w:rFonts w:eastAsia="Times New Roman" w:cstheme="minorHAnsi"/>
+          <w:kern w:val="36"/>
+          <w:sz w:val="28"/>
+          <w:szCs w:val="28"/>
+          <w:lang w:eastAsia="zh-TW"/>
+          <w14:ligatures w14:val="none"/>
+        </w:rPr>
+        <w:t>the patient-specific models as the main user</w:t>
+      </w:r>
+      <w:r>
+        <w:rPr>
+          <w:rFonts w:eastAsia="Times New Roman" w:cstheme="minorHAnsi"/>
+          <w:kern w:val="36"/>
+          <w:sz w:val="28"/>
+          <w:szCs w:val="28"/>
+          <w:lang w:eastAsia="zh-TW"/>
+          <w14:ligatures w14:val="none"/>
+        </w:rPr>
+        <w:t xml:space="preserve"> with unlimited time</w:t>
+      </w:r>
+      <w:r>
+        <w:rPr>
+          <w:rFonts w:eastAsia="Times New Roman" w:cstheme="minorHAnsi"/>
+          <w:kern w:val="36"/>
+          <w:sz w:val="28"/>
+          <w:szCs w:val="28"/>
+          <w:lang w:eastAsia="zh-TW"/>
+          <w14:ligatures w14:val="none"/>
+        </w:rPr>
+        <w:t xml:space="preserve">. Every </w:t>
+      </w:r>
+      <w:r>
+        <w:rPr>
+          <w:rFonts w:eastAsia="Times New Roman" w:cstheme="minorHAnsi"/>
+          <w:kern w:val="36"/>
+          <w:sz w:val="28"/>
+          <w:szCs w:val="28"/>
+          <w:lang w:eastAsia="zh-TW"/>
+          <w14:ligatures w14:val="none"/>
+        </w:rPr>
+        <w:t>participant</w:t>
+      </w:r>
+      <w:r>
+        <w:rPr>
+          <w:rFonts w:eastAsia="Times New Roman" w:cstheme="minorHAnsi"/>
+          <w:kern w:val="36"/>
+          <w:sz w:val="28"/>
+          <w:szCs w:val="28"/>
+          <w:lang w:eastAsia="zh-TW"/>
+          <w14:ligatures w14:val="none"/>
+        </w:rPr>
+        <w:t xml:space="preserve"> would also additionally join a session using smart phones and participate online.   </w:t>
+      </w:r>
+    </w:p>
+    <w:p>
+      <w:pPr>
+        <w:spacing w:before="400" w:after="120"/>
+        <w:outlineLvl w:val="0"/>
+        <w:rPr>
+          <w:rFonts w:eastAsia="Times New Roman" w:cstheme="minorHAnsi" w:hint="eastAsia"/>
+          <w:kern w:val="36"/>
+          <w:sz w:val="28"/>
+          <w:szCs w:val="28"/>
+          <w:lang w:eastAsia="zh-TW"/>
+          <w14:ligatures w14:val="none"/>
+        </w:rPr>
+      </w:pPr>
+      <w:r>
+        <w:rPr>
+          <w:rFonts w:eastAsia="Times New Roman" w:cstheme="minorHAnsi"/>
+          <w:kern w:val="36"/>
+          <w:sz w:val="28"/>
+          <w:szCs w:val="28"/>
+          <w:lang w:eastAsia="zh-TW"/>
+          <w14:ligatures w14:val="none"/>
+        </w:rPr>
+        <w:t xml:space="preserve">This study was approved by the </w:t>
+      </w:r>
+      <w:r>
+        <w:rPr>
+          <w:rFonts w:eastAsia="Times New Roman" w:cstheme="minorHAnsi"/>
+          <w:kern w:val="36"/>
+          <w:sz w:val="28"/>
+          <w:szCs w:val="28"/>
+          <w:lang w:eastAsia="zh-TW"/>
+          <w14:ligatures w14:val="none"/>
+        </w:rPr>
+        <w:t>???</w:t>
+      </w:r>
+      <w:r>
+        <w:rPr>
+          <w:rFonts w:eastAsia="Times New Roman" w:cstheme="minorHAnsi"/>
+          <w:kern w:val="36"/>
+          <w:sz w:val="28"/>
+          <w:szCs w:val="28"/>
+          <w:lang w:eastAsia="zh-TW"/>
+          <w14:ligatures w14:val="none"/>
+        </w:rPr>
+        <w:t xml:space="preserve">. Informed consent was obtained from all participants, including </w:t>
+      </w:r>
+      <w:r>
+        <w:rPr>
+          <w:rFonts w:eastAsia="Times New Roman" w:cstheme="minorHAnsi"/>
+          <w:kern w:val="36"/>
+          <w:sz w:val="28"/>
+          <w:szCs w:val="28"/>
+          <w:lang w:eastAsia="zh-TW"/>
+          <w14:ligatures w14:val="none"/>
+        </w:rPr>
+        <w:t>physicians</w:t>
+      </w:r>
+      <w:r>
+        <w:rPr>
+          <w:rFonts w:eastAsia="Times New Roman" w:cstheme="minorHAnsi"/>
+          <w:kern w:val="36"/>
+          <w:sz w:val="28"/>
+          <w:szCs w:val="28"/>
+          <w:lang w:eastAsia="zh-TW"/>
+          <w14:ligatures w14:val="none"/>
+        </w:rPr>
+        <w:t xml:space="preserve"> and patients.</w:t>
+      </w:r>
+    </w:p>
+    <w:p>
+      <w:pPr>
+        <w:pStyle w:val="ListParagraph"/>
+        <w:numPr>
+          <w:ilvl w:val="1"/>
+          <w:numId w:val="2"/>
+        </w:numPr>
+        <w:spacing w:before="400" w:after="120"/>
+        <w:outlineLvl w:val="0"/>
+        <w:rPr>
+          <w:rFonts w:eastAsia="Times New Roman" w:cstheme="minorHAnsi"/>
+          <w:b/>
+          <w:bCs/>
+          <w:kern w:val="36"/>
+          <w:sz w:val="40"/>
+          <w:szCs w:val="40"/>
+          <w14:ligatures w14:val="none"/>
+        </w:rPr>
+      </w:pPr>
+      <w:r>
+        <w:rPr>
+          <w:rFonts w:eastAsia="Times New Roman" w:cstheme="minorHAnsi"/>
+          <w:color w:val="000000"/>
+          <w:kern w:val="0"/>
+          <w:sz w:val="40"/>
+          <w:szCs w:val="40"/>
+          <w14:ligatures w14:val="none"/>
+        </w:rPr>
+        <w:t>Study Participants</w:t>
+      </w:r>
+    </w:p>
+    <w:p>
+      <w:pPr>
+        <w:pStyle w:val="ListParagraph"/>
+        <w:numPr>
+          <w:ilvl w:val="1"/>
+          <w:numId w:val="2"/>
+        </w:numPr>
+        <w:rPr>
+          <w:rFonts w:eastAsia="Times New Roman" w:cstheme="minorHAnsi"/>
+          <w:color w:val="000000"/>
+          <w:kern w:val="0"/>
+          <w:sz w:val="40"/>
+          <w:szCs w:val="40"/>
+          <w14:ligatures w14:val="none"/>
+        </w:rPr>
+      </w:pPr>
+      <w:r>
+        <w:rPr>
+          <w:rFonts w:eastAsia="Times New Roman" w:cstheme="minorHAnsi"/>
+          <w:color w:val="000000"/>
+          <w:kern w:val="0"/>
           <w:sz w:val="40"/>
           <w:szCs w:val="40"/>
           <w:lang w:val="en-US"/>
           <w14:ligatures w14:val="none"/>
         </w:rPr>
-        <w:t>Clinical End Point and Qualitative Assessment</w:t>
-      </w:r>
+        <w:t xml:space="preserve">Clinical </w:t>
+      </w:r>
+      <w:r>
+        <w:rPr>
+          <w:rFonts w:eastAsia="Times New Roman" w:cstheme="minorHAnsi"/>
+          <w:color w:val="000000"/>
+          <w:kern w:val="0"/>
+          <w:sz w:val="40"/>
+          <w:szCs w:val="40"/>
+          <w:lang w:val="en-US"/>
+          <w14:ligatures w14:val="none"/>
+        </w:rPr>
+        <w:t>Usability</w:t>
+      </w:r>
+      <w:r>
+        <w:rPr>
+          <w:rFonts w:eastAsia="Times New Roman" w:cstheme="minorHAnsi"/>
+          <w:color w:val="000000"/>
+          <w:kern w:val="0"/>
+          <w:sz w:val="40"/>
+          <w:szCs w:val="40"/>
+          <w:lang w:val="en-US"/>
+          <w14:ligatures w14:val="none"/>
+        </w:rPr>
+        <w:t xml:space="preserve"> and Qualitative Assessment</w:t>
+      </w:r>
+    </w:p>
+    <w:p>
+      <w:pPr>
+        <w:pStyle w:val="ListParagraph"/>
+        <w:numPr>
+          <w:ilvl w:val="0"/>
+          <w:numId w:val="2"/>
+        </w:numPr>
+        <w:rPr>
+          <w:rFonts w:eastAsia="Times New Roman" w:cstheme="minorHAnsi"/>
+          <w:color w:val="000000"/>
+          <w:kern w:val="0"/>
+          <w:sz w:val="40"/>
+          <w:szCs w:val="40"/>
+          <w14:ligatures w14:val="none"/>
+        </w:rPr>
+      </w:pPr>
+      <w:r>
+        <w:rPr>
+          <w:rFonts w:eastAsia="Times New Roman" w:cstheme="minorHAnsi"/>
+          <w:color w:val="000000"/>
+          <w:kern w:val="0"/>
+          <w:sz w:val="40"/>
+          <w:szCs w:val="40"/>
+          <w:lang w:val="en-US"/>
+          <w14:ligatures w14:val="none"/>
+        </w:rPr>
+        <w:t>Results</w:t>
+      </w:r>
+    </w:p>
+    <w:tbl>
+      <w:tblPr>
+        <w:tblStyle w:val="TableGrid"/>
+        <w:tblW w:w="0" w:type="auto"/>
+        <w:tblLook w:val="04A0" w:firstRow="1" w:lastRow="0" w:firstColumn="1" w:lastColumn="0" w:noHBand="0" w:noVBand="1"/>
+      </w:tblPr>
+      <w:tblGrid>
+        <w:gridCol w:w="829"/>
+        <w:gridCol w:w="839"/>
+        <w:gridCol w:w="541"/>
+        <w:gridCol w:w="5145"/>
+        <w:gridCol w:w="1996"/>
+      </w:tblGrid>
+      <w:tr>
+        <w:tc>
+          <w:tcPr>
+            <w:tcW w:w="0" w:type="auto"/>
+          </w:tcPr>
+          <w:p>
+            <w:pPr>
+              <w:spacing w:before="400" w:after="120"/>
+              <w:outlineLvl w:val="0"/>
+              <w:rPr>
+                <w:rFonts w:eastAsia="Times New Roman" w:cstheme="minorHAnsi"/>
+                <w:kern w:val="36"/>
+                <w:sz w:val="21"/>
+                <w:szCs w:val="21"/>
+                <w:lang w:val="en-US" w:eastAsia="zh-TW"/>
+                <w14:ligatures w14:val="none"/>
+              </w:rPr>
+            </w:pPr>
+            <w:r>
+              <w:rPr>
+                <w:rFonts w:eastAsia="Times New Roman" w:cstheme="minorHAnsi"/>
+                <w:kern w:val="36"/>
+                <w:sz w:val="21"/>
+                <w:szCs w:val="21"/>
+                <w:lang w:val="en-US" w:eastAsia="zh-TW"/>
+                <w14:ligatures w14:val="none"/>
+              </w:rPr>
+              <w:t>Patient</w:t>
+            </w:r>
+          </w:p>
+        </w:tc>
+        <w:tc>
+          <w:tcPr>
+            <w:tcW w:w="0" w:type="auto"/>
+          </w:tcPr>
+          <w:p>
+            <w:pPr>
+              <w:spacing w:before="400" w:after="120"/>
+              <w:outlineLvl w:val="0"/>
+              <w:rPr>
+                <w:rFonts w:eastAsia="Times New Roman" w:cstheme="minorHAnsi"/>
+                <w:kern w:val="36"/>
+                <w:sz w:val="21"/>
+                <w:szCs w:val="21"/>
+                <w:lang w:val="en-US" w:eastAsia="zh-TW"/>
+                <w14:ligatures w14:val="none"/>
+              </w:rPr>
+            </w:pPr>
+            <w:r>
+              <w:rPr>
+                <w:rFonts w:eastAsia="Times New Roman" w:cstheme="minorHAnsi"/>
+                <w:kern w:val="36"/>
+                <w:sz w:val="21"/>
+                <w:szCs w:val="21"/>
+                <w:lang w:val="en-US" w:eastAsia="zh-TW"/>
+                <w14:ligatures w14:val="none"/>
+              </w:rPr>
+              <w:t>Sex</w:t>
+            </w:r>
+          </w:p>
+        </w:tc>
+        <w:tc>
+          <w:tcPr>
+            <w:tcW w:w="0" w:type="auto"/>
+          </w:tcPr>
+          <w:p>
+            <w:pPr>
+              <w:spacing w:before="400" w:after="120"/>
+              <w:outlineLvl w:val="0"/>
+              <w:rPr>
+                <w:rFonts w:eastAsia="Times New Roman" w:cstheme="minorHAnsi"/>
+                <w:kern w:val="36"/>
+                <w:sz w:val="21"/>
+                <w:szCs w:val="21"/>
+                <w:lang w:val="en-US" w:eastAsia="zh-TW"/>
+                <w14:ligatures w14:val="none"/>
+              </w:rPr>
+            </w:pPr>
+            <w:r>
+              <w:rPr>
+                <w:rFonts w:eastAsia="Times New Roman" w:cstheme="minorHAnsi"/>
+                <w:kern w:val="36"/>
+                <w:sz w:val="21"/>
+                <w:szCs w:val="21"/>
+                <w:lang w:val="en-US" w:eastAsia="zh-TW"/>
+                <w14:ligatures w14:val="none"/>
+              </w:rPr>
+              <w:t>Age</w:t>
+            </w:r>
+          </w:p>
+        </w:tc>
+        <w:tc>
+          <w:tcPr>
+            <w:tcW w:w="0" w:type="auto"/>
+          </w:tcPr>
+          <w:p>
+            <w:pPr>
+              <w:spacing w:before="400" w:after="120"/>
+              <w:outlineLvl w:val="0"/>
+              <w:rPr>
+                <w:rFonts w:eastAsia="Times New Roman" w:cstheme="minorHAnsi"/>
+                <w:kern w:val="36"/>
+                <w:sz w:val="21"/>
+                <w:szCs w:val="21"/>
+                <w:lang w:val="en-US" w:eastAsia="zh-TW"/>
+                <w14:ligatures w14:val="none"/>
+              </w:rPr>
+            </w:pPr>
+            <w:r>
+              <w:rPr>
+                <w:rFonts w:eastAsia="Times New Roman" w:cstheme="minorHAnsi"/>
+                <w:kern w:val="36"/>
+                <w:sz w:val="21"/>
+                <w:szCs w:val="21"/>
+                <w:lang w:val="en-US" w:eastAsia="zh-TW"/>
+                <w14:ligatures w14:val="none"/>
+              </w:rPr>
+              <w:t>Disease</w:t>
+            </w:r>
+          </w:p>
+        </w:tc>
+        <w:tc>
+          <w:tcPr>
+            <w:tcW w:w="0" w:type="auto"/>
+          </w:tcPr>
+          <w:p>
+            <w:pPr>
+              <w:spacing w:before="400" w:after="120"/>
+              <w:outlineLvl w:val="0"/>
+              <w:rPr>
+                <w:rFonts w:eastAsia="Times New Roman" w:cstheme="minorHAnsi"/>
+                <w:kern w:val="36"/>
+                <w:sz w:val="21"/>
+                <w:szCs w:val="21"/>
+                <w:lang w:val="en-US" w:eastAsia="zh-TW"/>
+                <w14:ligatures w14:val="none"/>
+              </w:rPr>
+            </w:pPr>
+            <w:r>
+              <w:rPr>
+                <w:rFonts w:eastAsia="Times New Roman" w:cstheme="minorHAnsi"/>
+                <w:kern w:val="36"/>
+                <w:sz w:val="21"/>
+                <w:szCs w:val="21"/>
+                <w:lang w:val="en-US" w:eastAsia="zh-TW"/>
+                <w14:ligatures w14:val="none"/>
+              </w:rPr>
+              <w:t>Location</w:t>
+            </w:r>
+          </w:p>
+        </w:tc>
+      </w:tr>
+      <w:tr>
+        <w:tc>
+          <w:tcPr>
+            <w:tcW w:w="0" w:type="auto"/>
+          </w:tcPr>
+          <w:p>
+            <w:pPr>
+              <w:spacing w:before="400" w:after="120"/>
+              <w:outlineLvl w:val="0"/>
+              <w:rPr>
+                <w:rFonts w:eastAsia="Times New Roman" w:cstheme="minorHAnsi"/>
+                <w:kern w:val="36"/>
+                <w:sz w:val="21"/>
+                <w:szCs w:val="21"/>
+                <w:lang w:val="en-US" w:eastAsia="zh-TW"/>
+                <w14:ligatures w14:val="none"/>
+              </w:rPr>
+            </w:pPr>
+          </w:p>
+        </w:tc>
+        <w:tc>
+          <w:tcPr>
+            <w:tcW w:w="0" w:type="auto"/>
+          </w:tcPr>
+          <w:p>
+            <w:pPr>
+              <w:spacing w:before="400" w:after="120"/>
+              <w:outlineLvl w:val="0"/>
+              <w:rPr>
+                <w:rFonts w:eastAsia="Times New Roman" w:cstheme="minorHAnsi"/>
+                <w:kern w:val="36"/>
+                <w:sz w:val="21"/>
+                <w:szCs w:val="21"/>
+                <w:lang w:val="en-US" w:eastAsia="zh-TW"/>
+                <w14:ligatures w14:val="none"/>
+              </w:rPr>
+            </w:pPr>
+            <w:r>
+              <w:rPr>
+                <w:rFonts w:eastAsia="Times New Roman" w:cstheme="minorHAnsi"/>
+                <w:kern w:val="36"/>
+                <w:sz w:val="21"/>
+                <w:szCs w:val="21"/>
+                <w:lang w:val="en-US" w:eastAsia="zh-TW"/>
+                <w14:ligatures w14:val="none"/>
+              </w:rPr>
+              <w:t>Female</w:t>
+            </w:r>
+          </w:p>
+        </w:tc>
+        <w:tc>
+          <w:tcPr>
+            <w:tcW w:w="0" w:type="auto"/>
+          </w:tcPr>
+          <w:p>
+            <w:pPr>
+              <w:spacing w:before="400" w:after="120"/>
+              <w:outlineLvl w:val="0"/>
+              <w:rPr>
+                <w:rFonts w:eastAsia="Times New Roman" w:cstheme="minorHAnsi"/>
+                <w:kern w:val="36"/>
+                <w:sz w:val="21"/>
+                <w:szCs w:val="21"/>
+                <w:lang w:val="en-US" w:eastAsia="zh-TW"/>
+                <w14:ligatures w14:val="none"/>
+              </w:rPr>
+            </w:pPr>
+            <w:r>
+              <w:rPr>
+                <w:rFonts w:eastAsia="Times New Roman" w:cstheme="minorHAnsi"/>
+                <w:kern w:val="36"/>
+                <w:sz w:val="21"/>
+                <w:szCs w:val="21"/>
+                <w:lang w:val="en-US" w:eastAsia="zh-TW"/>
+                <w14:ligatures w14:val="none"/>
+              </w:rPr>
+              <w:t>39</w:t>
+            </w:r>
+          </w:p>
+        </w:tc>
+        <w:tc>
+          <w:tcPr>
+            <w:tcW w:w="0" w:type="auto"/>
+          </w:tcPr>
+          <w:p>
+            <w:pPr>
+              <w:spacing w:before="400" w:after="120"/>
+              <w:outlineLvl w:val="0"/>
+              <w:rPr>
+                <w:rFonts w:eastAsia="Times New Roman" w:cstheme="minorHAnsi"/>
+                <w:kern w:val="36"/>
+                <w:sz w:val="21"/>
+                <w:szCs w:val="21"/>
+                <w:lang w:val="en-US" w:eastAsia="zh-TW"/>
+                <w14:ligatures w14:val="none"/>
+              </w:rPr>
+            </w:pPr>
+            <w:r>
+              <w:rPr>
+                <w:rFonts w:eastAsia="Times New Roman" w:cstheme="minorHAnsi"/>
+                <w:kern w:val="36"/>
+                <w:sz w:val="21"/>
+                <w:szCs w:val="21"/>
+                <w:lang w:val="en-US" w:eastAsia="zh-TW"/>
+                <w14:ligatures w14:val="none"/>
+              </w:rPr>
+              <w:t>D</w:t>
+            </w:r>
+            <w:r>
+              <w:rPr>
+                <w:rFonts w:eastAsia="Times New Roman" w:cstheme="minorHAnsi"/>
+                <w:kern w:val="36"/>
+                <w:sz w:val="21"/>
+                <w:szCs w:val="21"/>
+                <w:lang w:val="en-US" w:eastAsia="zh-TW"/>
+                <w14:ligatures w14:val="none"/>
+              </w:rPr>
+              <w:t xml:space="preserve">esmoid tumor </w:t>
+            </w:r>
+          </w:p>
+        </w:tc>
+        <w:tc>
+          <w:tcPr>
+            <w:tcW w:w="0" w:type="auto"/>
+          </w:tcPr>
+          <w:p>
+            <w:pPr>
+              <w:spacing w:before="400" w:after="120"/>
+              <w:outlineLvl w:val="0"/>
+              <w:rPr>
+                <w:rFonts w:eastAsia="Times New Roman" w:cstheme="minorHAnsi"/>
+                <w:kern w:val="36"/>
+                <w:sz w:val="21"/>
+                <w:szCs w:val="21"/>
+                <w:lang w:val="en-US" w:eastAsia="zh-TW"/>
+                <w14:ligatures w14:val="none"/>
+              </w:rPr>
+            </w:pPr>
+            <w:r>
+              <w:rPr>
+                <w:rFonts w:eastAsia="Times New Roman" w:cstheme="minorHAnsi"/>
+                <w:kern w:val="36"/>
+                <w:sz w:val="21"/>
+                <w:szCs w:val="21"/>
+                <w:lang w:val="en-US" w:eastAsia="zh-TW"/>
+                <w14:ligatures w14:val="none"/>
+              </w:rPr>
+              <w:t>Right chest wall</w:t>
+            </w:r>
+          </w:p>
+        </w:tc>
+      </w:tr>
+      <w:tr>
+        <w:tc>
+          <w:tcPr>
+            <w:tcW w:w="0" w:type="auto"/>
+          </w:tcPr>
+          <w:p>
+            <w:pPr>
+              <w:spacing w:before="400" w:after="120"/>
+              <w:outlineLvl w:val="0"/>
+              <w:rPr>
+                <w:rFonts w:eastAsia="Times New Roman" w:cstheme="minorHAnsi"/>
+                <w:kern w:val="36"/>
+                <w:sz w:val="21"/>
+                <w:szCs w:val="21"/>
+                <w:lang w:val="en-US" w:eastAsia="zh-TW"/>
+                <w14:ligatures w14:val="none"/>
+              </w:rPr>
+            </w:pPr>
+          </w:p>
+        </w:tc>
+        <w:tc>
+          <w:tcPr>
+            <w:tcW w:w="0" w:type="auto"/>
+          </w:tcPr>
+          <w:p>
+            <w:pPr>
+              <w:spacing w:before="400" w:after="120"/>
+              <w:outlineLvl w:val="0"/>
+              <w:rPr>
+                <w:rFonts w:eastAsia="Times New Roman" w:cstheme="minorHAnsi"/>
+                <w:kern w:val="36"/>
+                <w:sz w:val="21"/>
+                <w:szCs w:val="21"/>
+                <w:lang w:val="en-US" w:eastAsia="zh-TW"/>
+                <w14:ligatures w14:val="none"/>
+              </w:rPr>
+            </w:pPr>
+            <w:r>
+              <w:rPr>
+                <w:rFonts w:eastAsia="Times New Roman" w:cstheme="minorHAnsi"/>
+                <w:kern w:val="36"/>
+                <w:sz w:val="21"/>
+                <w:szCs w:val="21"/>
+                <w:lang w:val="en-US" w:eastAsia="zh-TW"/>
+                <w14:ligatures w14:val="none"/>
+              </w:rPr>
+              <w:t>Male</w:t>
+            </w:r>
+          </w:p>
+        </w:tc>
+        <w:tc>
+          <w:tcPr>
+            <w:tcW w:w="0" w:type="auto"/>
+          </w:tcPr>
+          <w:p>
+            <w:pPr>
+              <w:spacing w:before="400" w:after="120"/>
+              <w:outlineLvl w:val="0"/>
+              <w:rPr>
+                <w:rFonts w:eastAsia="Times New Roman" w:cstheme="minorHAnsi"/>
+                <w:kern w:val="36"/>
+                <w:sz w:val="21"/>
+                <w:szCs w:val="21"/>
+                <w:lang w:val="en-US" w:eastAsia="zh-TW"/>
+                <w14:ligatures w14:val="none"/>
+              </w:rPr>
+            </w:pPr>
+            <w:r>
+              <w:rPr>
+                <w:rFonts w:eastAsia="Times New Roman" w:cstheme="minorHAnsi"/>
+                <w:kern w:val="36"/>
+                <w:sz w:val="21"/>
+                <w:szCs w:val="21"/>
+                <w:lang w:val="en-US" w:eastAsia="zh-TW"/>
+                <w14:ligatures w14:val="none"/>
+              </w:rPr>
+              <w:t>49</w:t>
+            </w:r>
+          </w:p>
+        </w:tc>
+        <w:tc>
+          <w:tcPr>
+            <w:tcW w:w="0" w:type="auto"/>
+          </w:tcPr>
+          <w:p>
+            <w:pPr>
+              <w:spacing w:before="400" w:after="120"/>
+              <w:outlineLvl w:val="0"/>
+              <w:rPr>
+                <w:rFonts w:eastAsia="Times New Roman" w:cstheme="minorHAnsi"/>
+                <w:kern w:val="36"/>
+                <w:sz w:val="21"/>
+                <w:szCs w:val="21"/>
+                <w:lang w:val="en-US" w:eastAsia="zh-TW"/>
+                <w14:ligatures w14:val="none"/>
+              </w:rPr>
+            </w:pPr>
+            <w:r>
+              <w:rPr>
+                <w:rFonts w:eastAsia="Times New Roman" w:cstheme="minorHAnsi"/>
+                <w:kern w:val="36"/>
+                <w:sz w:val="21"/>
+                <w:szCs w:val="21"/>
+                <w:lang w:val="en-US" w:eastAsia="zh-TW"/>
+                <w14:ligatures w14:val="none"/>
+              </w:rPr>
+              <w:t>Superior mediastinal carcinoid tumor, 9.4cm</w:t>
+            </w:r>
+          </w:p>
+        </w:tc>
+        <w:tc>
+          <w:tcPr>
+            <w:tcW w:w="0" w:type="auto"/>
+          </w:tcPr>
+          <w:p>
+            <w:pPr>
+              <w:spacing w:before="400" w:after="120"/>
+              <w:outlineLvl w:val="0"/>
+              <w:rPr>
+                <w:rFonts w:eastAsia="Times New Roman" w:cstheme="minorHAnsi"/>
+                <w:kern w:val="36"/>
+                <w:sz w:val="21"/>
+                <w:szCs w:val="21"/>
+                <w:lang w:val="en-US" w:eastAsia="zh-TW"/>
+                <w14:ligatures w14:val="none"/>
+              </w:rPr>
+            </w:pPr>
+            <w:r>
+              <w:rPr>
+                <w:rFonts w:eastAsia="Times New Roman" w:cstheme="minorHAnsi"/>
+                <w:kern w:val="36"/>
+                <w:sz w:val="21"/>
+                <w:szCs w:val="21"/>
+                <w:lang w:val="en-US" w:eastAsia="zh-TW"/>
+                <w14:ligatures w14:val="none"/>
+              </w:rPr>
+              <w:t>Superior mediastinal</w:t>
+            </w:r>
+          </w:p>
+        </w:tc>
+      </w:tr>
+      <w:tr>
+        <w:tc>
+          <w:tcPr>
+            <w:tcW w:w="0" w:type="auto"/>
+          </w:tcPr>
+          <w:p>
+            <w:pPr>
+              <w:spacing w:before="400" w:after="120"/>
+              <w:outlineLvl w:val="0"/>
+              <w:rPr>
+                <w:rFonts w:eastAsia="Times New Roman" w:cstheme="minorHAnsi"/>
+                <w:kern w:val="36"/>
+                <w:sz w:val="21"/>
+                <w:szCs w:val="21"/>
+                <w:lang w:val="en-US" w:eastAsia="zh-TW"/>
+                <w14:ligatures w14:val="none"/>
+              </w:rPr>
+            </w:pPr>
+          </w:p>
+        </w:tc>
+        <w:tc>
+          <w:tcPr>
+            <w:tcW w:w="0" w:type="auto"/>
+          </w:tcPr>
+          <w:p>
+            <w:pPr>
+              <w:spacing w:before="400" w:after="120"/>
+              <w:outlineLvl w:val="0"/>
+              <w:rPr>
+                <w:rFonts w:eastAsia="Times New Roman" w:cstheme="minorHAnsi"/>
+                <w:kern w:val="36"/>
+                <w:sz w:val="21"/>
+                <w:szCs w:val="21"/>
+                <w:lang w:val="en-US" w:eastAsia="zh-TW"/>
+                <w14:ligatures w14:val="none"/>
+              </w:rPr>
+            </w:pPr>
+            <w:r>
+              <w:rPr>
+                <w:rFonts w:eastAsia="Times New Roman" w:cstheme="minorHAnsi"/>
+                <w:kern w:val="36"/>
+                <w:sz w:val="21"/>
+                <w:szCs w:val="21"/>
+                <w:lang w:val="en-US" w:eastAsia="zh-TW"/>
+                <w14:ligatures w14:val="none"/>
+              </w:rPr>
+              <w:t>Female</w:t>
+            </w:r>
+          </w:p>
+        </w:tc>
+        <w:tc>
+          <w:tcPr>
+            <w:tcW w:w="0" w:type="auto"/>
+          </w:tcPr>
+          <w:p>
+            <w:pPr>
+              <w:spacing w:before="400" w:after="120"/>
+              <w:outlineLvl w:val="0"/>
+              <w:rPr>
+                <w:rFonts w:eastAsia="Times New Roman" w:cstheme="minorHAnsi"/>
+                <w:kern w:val="36"/>
+                <w:sz w:val="21"/>
+                <w:szCs w:val="21"/>
+                <w:lang w:val="en-US" w:eastAsia="zh-TW"/>
+                <w14:ligatures w14:val="none"/>
+              </w:rPr>
+            </w:pPr>
+            <w:r>
+              <w:rPr>
+                <w:rFonts w:eastAsia="Times New Roman" w:cstheme="minorHAnsi"/>
+                <w:kern w:val="36"/>
+                <w:sz w:val="21"/>
+                <w:szCs w:val="21"/>
+                <w:lang w:val="en-US" w:eastAsia="zh-TW"/>
+                <w14:ligatures w14:val="none"/>
+              </w:rPr>
+              <w:t>29</w:t>
+            </w:r>
+          </w:p>
+        </w:tc>
+        <w:tc>
+          <w:tcPr>
+            <w:tcW w:w="0" w:type="auto"/>
+          </w:tcPr>
+          <w:p>
+            <w:pPr>
+              <w:spacing w:before="400" w:after="120"/>
+              <w:outlineLvl w:val="0"/>
+              <w:rPr>
+                <w:rFonts w:eastAsia="Times New Roman" w:cstheme="minorHAnsi"/>
+                <w:kern w:val="36"/>
+                <w:sz w:val="21"/>
+                <w:szCs w:val="21"/>
+                <w:lang w:val="en-US" w:eastAsia="zh-TW"/>
+                <w14:ligatures w14:val="none"/>
+              </w:rPr>
+            </w:pPr>
+            <w:r>
+              <w:rPr>
+                <w:rFonts w:eastAsia="Times New Roman" w:cstheme="minorHAnsi"/>
+                <w:kern w:val="36"/>
+                <w:sz w:val="21"/>
+                <w:szCs w:val="21"/>
+                <w:lang w:val="en-US" w:eastAsia="zh-TW"/>
+                <w14:ligatures w14:val="none"/>
+              </w:rPr>
+              <w:t>Myxoid pleomorphic spindle cell neoplasm,</w:t>
+            </w:r>
+          </w:p>
+        </w:tc>
+        <w:tc>
+          <w:tcPr>
+            <w:tcW w:w="0" w:type="auto"/>
+          </w:tcPr>
+          <w:p>
+            <w:pPr>
+              <w:spacing w:before="400" w:after="120"/>
+              <w:outlineLvl w:val="0"/>
+              <w:rPr>
+                <w:rFonts w:eastAsia="Times New Roman" w:cstheme="minorHAnsi"/>
+                <w:kern w:val="36"/>
+                <w:sz w:val="21"/>
+                <w:szCs w:val="21"/>
+                <w:lang w:val="en-US" w:eastAsia="zh-TW"/>
+                <w14:ligatures w14:val="none"/>
+              </w:rPr>
+            </w:pPr>
+            <w:r>
+              <w:rPr>
+                <w:rFonts w:eastAsia="Times New Roman" w:cstheme="minorHAnsi"/>
+                <w:kern w:val="36"/>
+                <w:sz w:val="21"/>
+                <w:szCs w:val="21"/>
+                <w:lang w:val="en-US" w:eastAsia="zh-TW"/>
+                <w14:ligatures w14:val="none"/>
+              </w:rPr>
+              <w:t>Anterior mediastinum</w:t>
+            </w:r>
+          </w:p>
+        </w:tc>
+      </w:tr>
+      <w:tr>
+        <w:tc>
+          <w:tcPr>
+            <w:tcW w:w="0" w:type="auto"/>
+          </w:tcPr>
+          <w:p>
+            <w:pPr>
+              <w:spacing w:before="400" w:after="120"/>
+              <w:outlineLvl w:val="0"/>
+              <w:rPr>
+                <w:rFonts w:eastAsia="Times New Roman" w:cstheme="minorHAnsi"/>
+                <w:kern w:val="36"/>
+                <w:sz w:val="21"/>
+                <w:szCs w:val="21"/>
+                <w:lang w:val="en-US" w:eastAsia="zh-TW"/>
+                <w14:ligatures w14:val="none"/>
+              </w:rPr>
+            </w:pPr>
+          </w:p>
+        </w:tc>
+        <w:tc>
+          <w:tcPr>
+            <w:tcW w:w="0" w:type="auto"/>
+          </w:tcPr>
+          <w:p>
+            <w:pPr>
+              <w:spacing w:before="400" w:after="120"/>
+              <w:outlineLvl w:val="0"/>
+              <w:rPr>
+                <w:rFonts w:eastAsia="Times New Roman" w:cstheme="minorHAnsi"/>
+                <w:kern w:val="36"/>
+                <w:sz w:val="21"/>
+                <w:szCs w:val="21"/>
+                <w:lang w:val="en-US" w:eastAsia="zh-TW"/>
+                <w14:ligatures w14:val="none"/>
+              </w:rPr>
+            </w:pPr>
+            <w:r>
+              <w:rPr>
+                <w:rFonts w:eastAsia="Times New Roman" w:cstheme="minorHAnsi"/>
+                <w:kern w:val="36"/>
+                <w:sz w:val="21"/>
+                <w:szCs w:val="21"/>
+                <w:lang w:val="en-US" w:eastAsia="zh-TW"/>
+                <w14:ligatures w14:val="none"/>
+              </w:rPr>
+              <w:t>Male</w:t>
+            </w:r>
+          </w:p>
+        </w:tc>
+        <w:tc>
+          <w:tcPr>
+            <w:tcW w:w="0" w:type="auto"/>
+          </w:tcPr>
+          <w:p>
+            <w:pPr>
+              <w:spacing w:before="400" w:after="120"/>
+              <w:outlineLvl w:val="0"/>
+              <w:rPr>
+                <w:rFonts w:eastAsia="Times New Roman" w:cstheme="minorHAnsi"/>
+                <w:kern w:val="36"/>
+                <w:sz w:val="21"/>
+                <w:szCs w:val="21"/>
+                <w:lang w:val="en-US" w:eastAsia="zh-TW"/>
+                <w14:ligatures w14:val="none"/>
+              </w:rPr>
+            </w:pPr>
+            <w:r>
+              <w:rPr>
+                <w:rFonts w:eastAsia="Times New Roman" w:cstheme="minorHAnsi"/>
+                <w:kern w:val="36"/>
+                <w:sz w:val="21"/>
+                <w:szCs w:val="21"/>
+                <w:lang w:val="en-US" w:eastAsia="zh-TW"/>
+                <w14:ligatures w14:val="none"/>
+              </w:rPr>
+              <w:t>31</w:t>
+            </w:r>
+          </w:p>
+        </w:tc>
+        <w:tc>
+          <w:tcPr>
+            <w:tcW w:w="0" w:type="auto"/>
+          </w:tcPr>
+          <w:p>
+            <w:pPr>
+              <w:spacing w:before="400" w:after="120"/>
+              <w:outlineLvl w:val="0"/>
+              <w:rPr>
+                <w:rFonts w:eastAsia="Times New Roman" w:cstheme="minorHAnsi"/>
+                <w:kern w:val="36"/>
+                <w:sz w:val="21"/>
+                <w:szCs w:val="21"/>
+                <w:lang w:val="en-US" w:eastAsia="zh-TW"/>
+                <w14:ligatures w14:val="none"/>
+              </w:rPr>
+            </w:pPr>
+            <w:r>
+              <w:rPr>
+                <w:rFonts w:eastAsia="Times New Roman" w:cstheme="minorHAnsi"/>
+                <w:kern w:val="36"/>
+                <w:sz w:val="21"/>
+                <w:szCs w:val="21"/>
+                <w:lang w:eastAsia="zh-TW"/>
+                <w14:ligatures w14:val="none"/>
+              </w:rPr>
+              <w:t>Dedifferentiated liposarcoma</w:t>
+            </w:r>
+          </w:p>
+        </w:tc>
+        <w:tc>
+          <w:tcPr>
+            <w:tcW w:w="0" w:type="auto"/>
+          </w:tcPr>
+          <w:p>
+            <w:pPr>
+              <w:spacing w:before="400" w:after="120"/>
+              <w:outlineLvl w:val="0"/>
+              <w:rPr>
+                <w:rFonts w:eastAsia="Times New Roman" w:cstheme="minorHAnsi"/>
+                <w:kern w:val="36"/>
+                <w:sz w:val="21"/>
+                <w:szCs w:val="21"/>
+                <w:lang w:val="en-US" w:eastAsia="zh-TW"/>
+                <w14:ligatures w14:val="none"/>
+              </w:rPr>
+            </w:pPr>
+            <w:r>
+              <w:rPr>
+                <w:rFonts w:eastAsia="Times New Roman" w:cstheme="minorHAnsi"/>
+                <w:kern w:val="36"/>
+                <w:sz w:val="21"/>
+                <w:szCs w:val="21"/>
+                <w:lang w:eastAsia="zh-TW"/>
+                <w14:ligatures w14:val="none"/>
+              </w:rPr>
+              <w:t>Anterior mediastinum</w:t>
+            </w:r>
+          </w:p>
+        </w:tc>
+      </w:tr>
+      <w:tr>
+        <w:tc>
+          <w:tcPr>
+            <w:tcW w:w="0" w:type="auto"/>
+          </w:tcPr>
+          <w:p>
+            <w:pPr>
+              <w:spacing w:before="400" w:after="120"/>
+              <w:outlineLvl w:val="0"/>
+              <w:rPr>
+                <w:rFonts w:eastAsia="Times New Roman" w:cstheme="minorHAnsi"/>
+                <w:kern w:val="36"/>
+                <w:sz w:val="21"/>
+                <w:szCs w:val="21"/>
+                <w:lang w:val="en-US" w:eastAsia="zh-TW"/>
+                <w14:ligatures w14:val="none"/>
+              </w:rPr>
+            </w:pPr>
+          </w:p>
+        </w:tc>
+        <w:tc>
+          <w:tcPr>
+            <w:tcW w:w="0" w:type="auto"/>
+          </w:tcPr>
+          <w:p>
+            <w:pPr>
+              <w:spacing w:before="400" w:after="120"/>
+              <w:outlineLvl w:val="0"/>
+              <w:rPr>
+                <w:rFonts w:eastAsia="Times New Roman" w:cstheme="minorHAnsi"/>
+                <w:kern w:val="36"/>
+                <w:sz w:val="21"/>
+                <w:szCs w:val="21"/>
+                <w:lang w:val="en-US" w:eastAsia="zh-TW"/>
+                <w14:ligatures w14:val="none"/>
+              </w:rPr>
+            </w:pPr>
+            <w:r>
+              <w:rPr>
+                <w:rFonts w:eastAsia="Times New Roman" w:cstheme="minorHAnsi"/>
+                <w:kern w:val="36"/>
+                <w:sz w:val="21"/>
+                <w:szCs w:val="21"/>
+                <w:lang w:val="en-US" w:eastAsia="zh-TW"/>
+                <w14:ligatures w14:val="none"/>
+              </w:rPr>
+              <w:t>Male</w:t>
+            </w:r>
+          </w:p>
+        </w:tc>
+        <w:tc>
+          <w:tcPr>
+            <w:tcW w:w="0" w:type="auto"/>
+          </w:tcPr>
+          <w:p>
+            <w:pPr>
+              <w:spacing w:before="400" w:after="120"/>
+              <w:outlineLvl w:val="0"/>
+              <w:rPr>
+                <w:rFonts w:eastAsia="Times New Roman" w:cstheme="minorHAnsi"/>
+                <w:kern w:val="36"/>
+                <w:sz w:val="21"/>
+                <w:szCs w:val="21"/>
+                <w:lang w:val="en-US" w:eastAsia="zh-TW"/>
+                <w14:ligatures w14:val="none"/>
+              </w:rPr>
+            </w:pPr>
+            <w:r>
+              <w:rPr>
+                <w:rFonts w:eastAsia="Times New Roman" w:cstheme="minorHAnsi"/>
+                <w:kern w:val="36"/>
+                <w:sz w:val="21"/>
+                <w:szCs w:val="21"/>
+                <w:lang w:val="en-US" w:eastAsia="zh-TW"/>
+                <w14:ligatures w14:val="none"/>
+              </w:rPr>
+              <w:t>31</w:t>
+            </w:r>
+          </w:p>
+        </w:tc>
+        <w:tc>
+          <w:tcPr>
+            <w:tcW w:w="0" w:type="auto"/>
+          </w:tcPr>
+          <w:p>
+            <w:pPr>
+              <w:spacing w:before="400" w:after="120"/>
+              <w:outlineLvl w:val="0"/>
+              <w:rPr>
+                <w:rFonts w:eastAsia="Times New Roman" w:cstheme="minorHAnsi"/>
+                <w:kern w:val="36"/>
+                <w:sz w:val="21"/>
+                <w:szCs w:val="21"/>
+                <w:lang w:eastAsia="zh-TW"/>
+                <w14:ligatures w14:val="none"/>
+              </w:rPr>
+            </w:pPr>
+            <w:r>
+              <w:rPr>
+                <w:rFonts w:eastAsia="Times New Roman" w:cstheme="minorHAnsi"/>
+                <w:kern w:val="36"/>
+                <w:sz w:val="21"/>
+                <w:szCs w:val="21"/>
+                <w:lang w:eastAsia="zh-TW"/>
+                <w14:ligatures w14:val="none"/>
+              </w:rPr>
+              <w:t>Synovial sarcoma</w:t>
+            </w:r>
+          </w:p>
+        </w:tc>
+        <w:tc>
+          <w:tcPr>
+            <w:tcW w:w="0" w:type="auto"/>
+          </w:tcPr>
+          <w:p>
+            <w:pPr>
+              <w:spacing w:before="400" w:after="120"/>
+              <w:outlineLvl w:val="0"/>
+              <w:rPr>
+                <w:rFonts w:eastAsia="Times New Roman" w:cstheme="minorHAnsi"/>
+                <w:kern w:val="36"/>
+                <w:sz w:val="21"/>
+                <w:szCs w:val="21"/>
+                <w:lang w:eastAsia="zh-TW"/>
+                <w14:ligatures w14:val="none"/>
+              </w:rPr>
+            </w:pPr>
+            <w:r>
+              <w:rPr>
+                <w:rFonts w:eastAsia="Times New Roman" w:cstheme="minorHAnsi"/>
+                <w:kern w:val="36"/>
+                <w:sz w:val="21"/>
+                <w:szCs w:val="21"/>
+                <w:lang w:eastAsia="zh-TW"/>
+                <w14:ligatures w14:val="none"/>
+              </w:rPr>
+              <w:t>left costoclavicular space</w:t>
+            </w:r>
+          </w:p>
+        </w:tc>
+      </w:tr>
+      <w:tr>
+        <w:tc>
+          <w:tcPr>
+            <w:tcW w:w="0" w:type="auto"/>
+          </w:tcPr>
+          <w:p>
+            <w:pPr>
+              <w:spacing w:before="400" w:after="120"/>
+              <w:outlineLvl w:val="0"/>
+              <w:rPr>
+                <w:rFonts w:eastAsia="Times New Roman" w:cstheme="minorHAnsi"/>
+                <w:kern w:val="36"/>
+                <w:sz w:val="21"/>
+                <w:szCs w:val="21"/>
+                <w:lang w:val="en-US" w:eastAsia="zh-TW"/>
+                <w14:ligatures w14:val="none"/>
+              </w:rPr>
+            </w:pPr>
+          </w:p>
+        </w:tc>
+        <w:tc>
+          <w:tcPr>
+            <w:tcW w:w="0" w:type="auto"/>
+          </w:tcPr>
+          <w:p>
+            <w:pPr>
+              <w:spacing w:before="400" w:after="120"/>
+              <w:outlineLvl w:val="0"/>
+              <w:rPr>
+                <w:rFonts w:eastAsia="Times New Roman" w:cstheme="minorHAnsi"/>
+                <w:kern w:val="36"/>
+                <w:sz w:val="21"/>
+                <w:szCs w:val="21"/>
+                <w:lang w:val="en-US" w:eastAsia="zh-TW"/>
+                <w14:ligatures w14:val="none"/>
+              </w:rPr>
+            </w:pPr>
+            <w:r>
+              <w:rPr>
+                <w:rFonts w:eastAsia="Times New Roman" w:cstheme="minorHAnsi"/>
+                <w:kern w:val="36"/>
+                <w:sz w:val="21"/>
+                <w:szCs w:val="21"/>
+                <w:lang w:val="en-US" w:eastAsia="zh-TW"/>
+                <w14:ligatures w14:val="none"/>
+              </w:rPr>
+              <w:t>Male</w:t>
+            </w:r>
+          </w:p>
+        </w:tc>
+        <w:tc>
+          <w:tcPr>
+            <w:tcW w:w="0" w:type="auto"/>
+          </w:tcPr>
+          <w:p>
+            <w:pPr>
+              <w:spacing w:before="400" w:after="120"/>
+              <w:outlineLvl w:val="0"/>
+              <w:rPr>
+                <w:rFonts w:eastAsia="Times New Roman" w:cstheme="minorHAnsi"/>
+                <w:kern w:val="36"/>
+                <w:sz w:val="21"/>
+                <w:szCs w:val="21"/>
+                <w:lang w:val="en-US" w:eastAsia="zh-TW"/>
+                <w14:ligatures w14:val="none"/>
+              </w:rPr>
+            </w:pPr>
+            <w:r>
+              <w:rPr>
+                <w:rFonts w:eastAsia="Times New Roman" w:cstheme="minorHAnsi"/>
+                <w:kern w:val="36"/>
+                <w:sz w:val="21"/>
+                <w:szCs w:val="21"/>
+                <w:lang w:val="en-US" w:eastAsia="zh-TW"/>
+                <w14:ligatures w14:val="none"/>
+              </w:rPr>
+              <w:t>24</w:t>
+            </w:r>
+          </w:p>
+        </w:tc>
+        <w:tc>
+          <w:tcPr>
+            <w:tcW w:w="0" w:type="auto"/>
+          </w:tcPr>
+          <w:p>
+            <w:pPr>
+              <w:spacing w:before="400" w:after="120"/>
+              <w:outlineLvl w:val="0"/>
+              <w:rPr>
+                <w:rFonts w:eastAsia="Times New Roman" w:cstheme="minorHAnsi"/>
+                <w:kern w:val="36"/>
+                <w:sz w:val="21"/>
+                <w:szCs w:val="21"/>
+                <w:lang w:eastAsia="zh-TW"/>
+                <w14:ligatures w14:val="none"/>
+              </w:rPr>
+            </w:pPr>
+            <w:r>
+              <w:rPr>
+                <w:rFonts w:eastAsia="Times New Roman" w:cstheme="minorHAnsi"/>
+                <w:kern w:val="36"/>
+                <w:sz w:val="21"/>
+                <w:szCs w:val="21"/>
+                <w:lang w:eastAsia="zh-TW"/>
+                <w14:ligatures w14:val="none"/>
+              </w:rPr>
+              <w:t>Mediastinal non-seminomatous germ cell tumor (mixed seminoma and yolk sac tumor), stage IIIc,</w:t>
+            </w:r>
+          </w:p>
+        </w:tc>
+        <w:tc>
+          <w:tcPr>
+            <w:tcW w:w="0" w:type="auto"/>
+          </w:tcPr>
+          <w:p>
+            <w:pPr>
+              <w:spacing w:before="400" w:after="120"/>
+              <w:outlineLvl w:val="0"/>
+              <w:rPr>
+                <w:rFonts w:eastAsia="Times New Roman" w:cstheme="minorHAnsi"/>
+                <w:kern w:val="36"/>
+                <w:sz w:val="21"/>
+                <w:szCs w:val="21"/>
+                <w:lang w:eastAsia="zh-TW"/>
+                <w14:ligatures w14:val="none"/>
+              </w:rPr>
+            </w:pPr>
+            <w:r>
+              <w:rPr>
+                <w:rFonts w:eastAsia="Times New Roman" w:cstheme="minorHAnsi"/>
+                <w:kern w:val="36"/>
+                <w:sz w:val="21"/>
+                <w:szCs w:val="21"/>
+                <w:lang w:eastAsia="zh-TW"/>
+                <w14:ligatures w14:val="none"/>
+              </w:rPr>
+              <w:t>Anterior mediastinum</w:t>
+            </w:r>
+          </w:p>
+        </w:tc>
+      </w:tr>
+      <w:tr>
+        <w:tc>
+          <w:tcPr>
+            <w:tcW w:w="0" w:type="auto"/>
+          </w:tcPr>
+          <w:p>
+            <w:pPr>
+              <w:spacing w:before="400" w:after="120"/>
+              <w:outlineLvl w:val="0"/>
+              <w:rPr>
+                <w:rFonts w:eastAsia="Times New Roman" w:cstheme="minorHAnsi"/>
+                <w:kern w:val="36"/>
+                <w:sz w:val="21"/>
+                <w:szCs w:val="21"/>
+                <w:lang w:val="en-US" w:eastAsia="zh-TW"/>
+                <w14:ligatures w14:val="none"/>
+              </w:rPr>
+            </w:pPr>
+          </w:p>
+        </w:tc>
+        <w:tc>
+          <w:tcPr>
+            <w:tcW w:w="0" w:type="auto"/>
+          </w:tcPr>
+          <w:p>
+            <w:pPr>
+              <w:spacing w:before="400" w:after="120"/>
+              <w:outlineLvl w:val="0"/>
+              <w:rPr>
+                <w:rFonts w:eastAsia="Times New Roman" w:cstheme="minorHAnsi"/>
+                <w:kern w:val="36"/>
+                <w:sz w:val="21"/>
+                <w:szCs w:val="21"/>
+                <w:lang w:val="en-US" w:eastAsia="zh-TW"/>
+                <w14:ligatures w14:val="none"/>
+              </w:rPr>
+            </w:pPr>
+            <w:r>
+              <w:rPr>
+                <w:rFonts w:eastAsia="Times New Roman" w:cstheme="minorHAnsi"/>
+                <w:kern w:val="36"/>
+                <w:sz w:val="21"/>
+                <w:szCs w:val="21"/>
+                <w:lang w:val="en-US" w:eastAsia="zh-TW"/>
+                <w14:ligatures w14:val="none"/>
+              </w:rPr>
+              <w:t>Female</w:t>
+            </w:r>
+          </w:p>
+        </w:tc>
+        <w:tc>
+          <w:tcPr>
+            <w:tcW w:w="0" w:type="auto"/>
+          </w:tcPr>
+          <w:p>
+            <w:pPr>
+              <w:spacing w:before="400" w:after="120"/>
+              <w:outlineLvl w:val="0"/>
+              <w:rPr>
+                <w:rFonts w:eastAsia="Times New Roman" w:cstheme="minorHAnsi"/>
+                <w:kern w:val="36"/>
+                <w:sz w:val="21"/>
+                <w:szCs w:val="21"/>
+                <w:lang w:val="en-US" w:eastAsia="zh-TW"/>
+                <w14:ligatures w14:val="none"/>
+              </w:rPr>
+            </w:pPr>
+            <w:r>
+              <w:rPr>
+                <w:rFonts w:eastAsia="Times New Roman" w:cstheme="minorHAnsi"/>
+                <w:kern w:val="36"/>
+                <w:sz w:val="21"/>
+                <w:szCs w:val="21"/>
+                <w:lang w:val="en-US" w:eastAsia="zh-TW"/>
+                <w14:ligatures w14:val="none"/>
+              </w:rPr>
+              <w:t>57</w:t>
+            </w:r>
+          </w:p>
+        </w:tc>
+        <w:tc>
+          <w:tcPr>
+            <w:tcW w:w="0" w:type="auto"/>
+          </w:tcPr>
+          <w:p>
+            <w:pPr>
+              <w:spacing w:before="400" w:after="120"/>
+              <w:outlineLvl w:val="0"/>
+              <w:rPr>
+                <w:rFonts w:eastAsia="Times New Roman" w:cstheme="minorHAnsi"/>
+                <w:kern w:val="36"/>
+                <w:sz w:val="21"/>
+                <w:szCs w:val="21"/>
+                <w:lang w:eastAsia="zh-TW"/>
+                <w14:ligatures w14:val="none"/>
+              </w:rPr>
+            </w:pPr>
+            <w:r>
+              <w:rPr>
+                <w:rFonts w:eastAsia="Times New Roman" w:cstheme="minorHAnsi"/>
+                <w:kern w:val="36"/>
+                <w:sz w:val="21"/>
+                <w:szCs w:val="21"/>
+                <w:lang w:eastAsia="zh-TW"/>
+                <w14:ligatures w14:val="none"/>
+              </w:rPr>
+              <w:t>D</w:t>
+            </w:r>
+            <w:r>
+              <w:rPr>
+                <w:rFonts w:eastAsia="Times New Roman" w:cstheme="minorHAnsi"/>
+                <w:kern w:val="36"/>
+                <w:sz w:val="21"/>
+                <w:szCs w:val="21"/>
+                <w:lang w:eastAsia="zh-TW"/>
+                <w14:ligatures w14:val="none"/>
+              </w:rPr>
+              <w:t>esmoid fibromatosis</w:t>
+            </w:r>
+          </w:p>
+        </w:tc>
+        <w:tc>
+          <w:tcPr>
+            <w:tcW w:w="0" w:type="auto"/>
+          </w:tcPr>
+          <w:p>
+            <w:pPr>
+              <w:spacing w:before="400" w:after="120"/>
+              <w:outlineLvl w:val="0"/>
+              <w:rPr>
+                <w:rFonts w:eastAsia="Times New Roman" w:cstheme="minorHAnsi"/>
+                <w:kern w:val="36"/>
+                <w:sz w:val="21"/>
+                <w:szCs w:val="21"/>
+                <w:lang w:eastAsia="zh-TW"/>
+                <w14:ligatures w14:val="none"/>
+              </w:rPr>
+            </w:pPr>
+            <w:r>
+              <w:rPr>
+                <w:rFonts w:eastAsia="Times New Roman" w:cstheme="minorHAnsi"/>
+                <w:kern w:val="36"/>
+                <w:sz w:val="21"/>
+                <w:szCs w:val="21"/>
+                <w:lang w:eastAsia="zh-TW"/>
+                <w14:ligatures w14:val="none"/>
+              </w:rPr>
+              <w:t xml:space="preserve">Right anterior mediasinum </w:t>
+            </w:r>
+          </w:p>
+        </w:tc>
+      </w:tr>
+    </w:tbl>
+    <w:p>
+      <w:pPr>
+        <w:rPr>
+          <w:rFonts w:eastAsia="Times New Roman" w:cstheme="minorHAnsi"/>
+          <w:color w:val="000000"/>
+          <w:kern w:val="0"/>
+          <w:sz w:val="40"/>
+          <w:szCs w:val="40"/>
+          <w14:ligatures w14:val="none"/>
+        </w:rPr>
+      </w:pPr>
     </w:p>
     <w:p>
       <w:pPr>
@@ -3503,101 +5672,31 @@
           <w:szCs w:val="40"/>
           <w14:ligatures w14:val="none"/>
         </w:rPr>
-        <w:t>Results</w:t>
+        <w:t>Discussion</w:t>
       </w:r>
     </w:p>
     <w:p>
       <w:pPr>
-        <w:pStyle w:val="ListParagraph"/>
-        <w:numPr>
-          <w:ilvl w:val="1"/>
-          <w:numId w:val="2"/>
-        </w:numPr>
-        <w:spacing w:before="400" w:after="120"/>
-        <w:outlineLvl w:val="0"/>
-        <w:rPr>
-          <w:rFonts w:eastAsia="Times New Roman" w:cstheme="minorHAnsi"/>
-          <w:b/>
-          <w:bCs/>
-          <w:kern w:val="36"/>
-          <w:sz w:val="40"/>
-          <w:szCs w:val="40"/>
-          <w14:ligatures w14:val="none"/>
-        </w:rPr>
-      </w:pPr>
-      <w:r>
-        <w:rPr>
-          <w:rFonts w:eastAsia="Times New Roman" w:cstheme="minorHAnsi"/>
-          <w:color w:val="000000"/>
+        <w:rPr>
+          <w:rFonts w:eastAsia="Times New Roman" w:cstheme="minorHAnsi"/>
           <w:kern w:val="0"/>
           <w:sz w:val="40"/>
           <w:szCs w:val="40"/>
           <w14:ligatures w14:val="none"/>
         </w:rPr>
-        <w:t>Case Series</w:t>
-      </w:r>
+      </w:pPr>
     </w:p>
     <w:p>
       <w:pPr>
-        <w:pStyle w:val="ListParagraph"/>
-        <w:numPr>
-          <w:ilvl w:val="1"/>
-          <w:numId w:val="2"/>
-        </w:numPr>
-        <w:spacing w:before="400" w:after="120"/>
-        <w:outlineLvl w:val="0"/>
-        <w:rPr>
-          <w:rFonts w:eastAsia="Times New Roman" w:cstheme="minorHAnsi"/>
-          <w:b/>
-          <w:bCs/>
-          <w:kern w:val="36"/>
-          <w:sz w:val="40"/>
-          <w:szCs w:val="40"/>
-          <w14:ligatures w14:val="none"/>
-        </w:rPr>
-      </w:pPr>
-      <w:r>
-        <w:rPr>
-          <w:rFonts w:eastAsia="Times New Roman" w:cstheme="minorHAnsi"/>
-          <w:color w:val="000000"/>
+        <w:ind w:firstLine="720"/>
+        <w:rPr>
+          <w:rFonts w:eastAsia="Times New Roman" w:cstheme="minorHAnsi"/>
           <w:kern w:val="0"/>
           <w:sz w:val="40"/>
           <w:szCs w:val="40"/>
           <w14:ligatures w14:val="none"/>
         </w:rPr>
-        <w:t>Usability Studies</w:t>
-      </w:r>
-    </w:p>
-    <w:p>
-      <w:pPr>
-        <w:pStyle w:val="ListParagraph"/>
-        <w:numPr>
-          <w:ilvl w:val="0"/>
-          <w:numId w:val="2"/>
-        </w:numPr>
-        <w:spacing w:before="400" w:after="120"/>
-        <w:outlineLvl w:val="0"/>
-        <w:rPr>
-          <w:rFonts w:eastAsia="Times New Roman" w:cstheme="minorHAnsi"/>
-          <w:b/>
-          <w:bCs/>
-          <w:kern w:val="36"/>
-          <w:sz w:val="40"/>
-          <w:szCs w:val="40"/>
-          <w14:ligatures w14:val="none"/>
-        </w:rPr>
-      </w:pPr>
-      <w:r>
-        <w:rPr>
-          <w:rFonts w:eastAsia="Times New Roman" w:cstheme="minorHAnsi"/>
-          <w:color w:val="000000"/>
-          <w:kern w:val="36"/>
-          <w:sz w:val="40"/>
-          <w:szCs w:val="40"/>
-          <w14:ligatures w14:val="none"/>
-        </w:rPr>
-        <w:t>Discussion</w:t>
-      </w:r>
+      </w:pPr>
     </w:p>
     <w:p>
       <w:pPr>
@@ -3612,29 +5711,6 @@
     </w:p>
     <w:p>
       <w:pPr>
-        <w:ind w:firstLine="720"/>
-        <w:rPr>
-          <w:rFonts w:eastAsia="Times New Roman" w:cstheme="minorHAnsi"/>
-          <w:kern w:val="0"/>
-          <w:sz w:val="40"/>
-          <w:szCs w:val="40"/>
-          <w14:ligatures w14:val="none"/>
-        </w:rPr>
-      </w:pPr>
-    </w:p>
-    <w:p>
-      <w:pPr>
-        <w:rPr>
-          <w:rFonts w:eastAsia="Times New Roman" w:cstheme="minorHAnsi"/>
-          <w:kern w:val="0"/>
-          <w:sz w:val="40"/>
-          <w:szCs w:val="40"/>
-          <w14:ligatures w14:val="none"/>
-        </w:rPr>
-      </w:pPr>
-    </w:p>
-    <w:p>
-      <w:pPr>
         <w:rPr>
           <w:rFonts w:cstheme="minorHAnsi"/>
           <w:sz w:val="40"/>
@@ -3975,7 +6051,6 @@
         <w:rPr>
           <w:noProof/>
         </w:rPr>
-        <w:lastRenderedPageBreak/>
         <w:t>7.</w:t>
       </w:r>
       <w:r>
@@ -4086,7 +6161,15 @@
           <w:i/>
           <w:noProof/>
         </w:rPr>
-        <w:t>Evaluation of Surgical Approaches for Tumor Resection in the Deep Infratentorial Region and Impact of Virtual Reality Technique for the Surgical Planning and Strategy.</w:t>
+        <w:t xml:space="preserve">Evaluation of Surgical Approaches for Tumor Resection in the Deep Infratentorial Region and Impact of Virtual Reality </w:t>
+      </w:r>
+      <w:r>
+        <w:rPr>
+          <w:i/>
+          <w:noProof/>
+        </w:rPr>
+        <w:lastRenderedPageBreak/>
+        <w:t>Technique for the Surgical Planning and Strategy.</w:t>
       </w:r>
       <w:r>
         <w:rPr>
@@ -6334,6 +8417,22 @@
       <w:rFonts w:ascii="Calibri" w:hAnsi="Calibri" w:cs="Calibri"/>
     </w:rPr>
   </w:style>
+  <w:style w:type="table" w:styleId="TableGrid">
+    <w:name w:val="Table Grid"/>
+    <w:basedOn w:val="TableNormal"/>
+    <w:uiPriority w:val="39"/>
+    <w:rsid w:val="00D21E3D"/>
+    <w:tblPr>
+      <w:tblBorders>
+        <w:top w:val="single" w:sz="4" w:space="0" w:color="auto"/>
+        <w:left w:val="single" w:sz="4" w:space="0" w:color="auto"/>
+        <w:bottom w:val="single" w:sz="4" w:space="0" w:color="auto"/>
+        <w:right w:val="single" w:sz="4" w:space="0" w:color="auto"/>
+        <w:insideH w:val="single" w:sz="4" w:space="0" w:color="auto"/>
+        <w:insideV w:val="single" w:sz="4" w:space="0" w:color="auto"/>
+      </w:tblBorders>
+    </w:tblPr>
+  </w:style>
 </w:styles>
 </file>
 
@@ -6637,7 +8736,7 @@
 </file>
 
 <file path=customXml/itemProps1.xml><?xml version="1.0" encoding="utf-8"?>
-<ds:datastoreItem xmlns:ds="http://schemas.openxmlformats.org/officeDocument/2006/customXml" ds:itemID="{12A4F07E-611B-B143-B05A-9CE3F0A97816}">
+<ds:datastoreItem xmlns:ds="http://schemas.openxmlformats.org/officeDocument/2006/customXml" ds:itemID="{ECE35424-125B-9149-96E9-474E23A78C14}">
   <ds:schemaRefs>
     <ds:schemaRef ds:uri="http://schemas.openxmlformats.org/officeDocument/2006/bibliography"/>
   </ds:schemaRefs>

</xml_diff>